<commit_message>
done autotest, correst cases & strategy
</commit_message>
<xml_diff>
--- a/test_strategy.docx
+++ b/test_strategy.docx
@@ -4,7 +4,7 @@
   <w:body>
     <w:p>
       <w:pPr>
-        <w:pStyle w:val="602"/>
+        <w:pStyle w:val="820"/>
         <w:numPr>
           <w:ilvl w:val="0"/>
           <w:numId w:val="3"/>
@@ -15,22 +15,21 @@
       <w:r>
         <w:t xml:space="preserve">Объект: </w:t>
       </w:r>
-      <w:r/>
       <w:hyperlink r:id="rId9" w:tooltip="https://www.etagi.com/" w:history="1">
         <w:r>
           <w:rPr>
-            <w:rStyle w:val="172"/>
+            <w:rStyle w:val="798"/>
           </w:rPr>
           <w:t xml:space="preserve">https://www.etagi.com/</w:t>
         </w:r>
         <w:r>
           <w:rPr>
-            <w:rStyle w:val="172"/>
+            <w:rStyle w:val="798"/>
           </w:rPr>
         </w:r>
         <w:r>
           <w:rPr>
-            <w:rStyle w:val="172"/>
+            <w:rStyle w:val="798"/>
             <w:highlight w:val="none"/>
           </w:rPr>
         </w:r>
@@ -40,10 +39,11 @@
           <w:highlight w:val="none"/>
         </w:rPr>
       </w:r>
+      <w:r/>
     </w:p>
     <w:p>
       <w:pPr>
-        <w:pStyle w:val="602"/>
+        <w:pStyle w:val="820"/>
         <w:numPr>
           <w:ilvl w:val="0"/>
           <w:numId w:val="3"/>
@@ -62,10 +62,11 @@
           <w:highlight w:val="none"/>
         </w:rPr>
       </w:r>
+      <w:r/>
     </w:p>
     <w:p>
       <w:pPr>
-        <w:pStyle w:val="602"/>
+        <w:pStyle w:val="820"/>
         <w:numPr>
           <w:ilvl w:val="1"/>
           <w:numId w:val="3"/>
@@ -84,10 +85,11 @@
           <w:highlight w:val="none"/>
         </w:rPr>
       </w:r>
+      <w:r/>
     </w:p>
     <w:p>
       <w:pPr>
-        <w:pStyle w:val="602"/>
+        <w:pStyle w:val="820"/>
         <w:numPr>
           <w:ilvl w:val="1"/>
           <w:numId w:val="3"/>
@@ -106,10 +108,11 @@
           <w:highlight w:val="none"/>
         </w:rPr>
       </w:r>
+      <w:r/>
     </w:p>
     <w:p>
       <w:pPr>
-        <w:pStyle w:val="602"/>
+        <w:pStyle w:val="820"/>
         <w:numPr>
           <w:ilvl w:val="1"/>
           <w:numId w:val="3"/>
@@ -128,10 +131,11 @@
           <w:highlight w:val="none"/>
         </w:rPr>
       </w:r>
+      <w:r/>
     </w:p>
     <w:p>
       <w:pPr>
-        <w:pStyle w:val="602"/>
+        <w:pStyle w:val="820"/>
         <w:numPr>
           <w:ilvl w:val="0"/>
           <w:numId w:val="3"/>
@@ -150,10 +154,11 @@
           <w:highlight w:val="none"/>
         </w:rPr>
       </w:r>
+      <w:r/>
     </w:p>
     <w:p>
       <w:pPr>
-        <w:pStyle w:val="602"/>
+        <w:pStyle w:val="820"/>
         <w:numPr>
           <w:ilvl w:val="1"/>
           <w:numId w:val="3"/>
@@ -172,10 +177,11 @@
           <w:highlight w:val="none"/>
         </w:rPr>
       </w:r>
+      <w:r/>
     </w:p>
     <w:p>
       <w:pPr>
-        <w:pStyle w:val="602"/>
+        <w:pStyle w:val="820"/>
         <w:numPr>
           <w:ilvl w:val="1"/>
           <w:numId w:val="3"/>
@@ -194,10 +200,11 @@
           <w:highlight w:val="none"/>
         </w:rPr>
       </w:r>
+      <w:r/>
     </w:p>
     <w:p>
       <w:pPr>
-        <w:pStyle w:val="602"/>
+        <w:pStyle w:val="820"/>
         <w:numPr>
           <w:ilvl w:val="1"/>
           <w:numId w:val="3"/>
@@ -216,10 +223,11 @@
           <w:highlight w:val="none"/>
         </w:rPr>
       </w:r>
+      <w:r/>
     </w:p>
     <w:p>
       <w:pPr>
-        <w:pStyle w:val="602"/>
+        <w:pStyle w:val="820"/>
         <w:numPr>
           <w:ilvl w:val="1"/>
           <w:numId w:val="3"/>
@@ -238,10 +246,11 @@
           <w:highlight w:val="none"/>
         </w:rPr>
       </w:r>
+      <w:r/>
     </w:p>
     <w:p>
       <w:pPr>
-        <w:pStyle w:val="602"/>
+        <w:pStyle w:val="820"/>
         <w:numPr>
           <w:ilvl w:val="1"/>
           <w:numId w:val="3"/>
@@ -260,10 +269,11 @@
           <w:highlight w:val="none"/>
         </w:rPr>
       </w:r>
+      <w:r/>
     </w:p>
     <w:p>
       <w:pPr>
-        <w:pStyle w:val="602"/>
+        <w:pStyle w:val="820"/>
         <w:numPr>
           <w:ilvl w:val="0"/>
           <w:numId w:val="3"/>
@@ -282,10 +292,11 @@
           <w:highlight w:val="none"/>
         </w:rPr>
       </w:r>
+      <w:r/>
     </w:p>
     <w:p>
       <w:pPr>
-        <w:pStyle w:val="602"/>
+        <w:pStyle w:val="820"/>
         <w:numPr>
           <w:ilvl w:val="1"/>
           <w:numId w:val="3"/>
@@ -304,10 +315,11 @@
           <w:highlight w:val="none"/>
         </w:rPr>
       </w:r>
+      <w:r/>
     </w:p>
     <w:p>
       <w:pPr>
-        <w:pStyle w:val="602"/>
+        <w:pStyle w:val="820"/>
         <w:numPr>
           <w:ilvl w:val="1"/>
           <w:numId w:val="3"/>
@@ -326,10 +338,11 @@
           <w:highlight w:val="none"/>
         </w:rPr>
       </w:r>
+      <w:r/>
     </w:p>
     <w:p>
       <w:pPr>
-        <w:pStyle w:val="602"/>
+        <w:pStyle w:val="820"/>
         <w:numPr>
           <w:ilvl w:val="1"/>
           <w:numId w:val="3"/>
@@ -348,10 +361,11 @@
           <w:highlight w:val="none"/>
         </w:rPr>
       </w:r>
+      <w:r/>
     </w:p>
     <w:p>
       <w:pPr>
-        <w:pStyle w:val="602"/>
+        <w:pStyle w:val="820"/>
         <w:numPr>
           <w:ilvl w:val="1"/>
           <w:numId w:val="3"/>
@@ -370,10 +384,11 @@
           <w:highlight w:val="none"/>
         </w:rPr>
       </w:r>
+      <w:r/>
     </w:p>
     <w:p>
       <w:pPr>
-        <w:pStyle w:val="602"/>
+        <w:pStyle w:val="820"/>
         <w:numPr>
           <w:ilvl w:val="1"/>
           <w:numId w:val="3"/>
@@ -392,10 +407,11 @@
           <w:highlight w:val="none"/>
         </w:rPr>
       </w:r>
+      <w:r/>
     </w:p>
     <w:p>
       <w:pPr>
-        <w:pStyle w:val="602"/>
+        <w:pStyle w:val="820"/>
         <w:numPr>
           <w:ilvl w:val="0"/>
           <w:numId w:val="3"/>
@@ -414,10 +430,11 @@
           <w:highlight w:val="none"/>
         </w:rPr>
       </w:r>
+      <w:r/>
     </w:p>
     <w:p>
       <w:pPr>
-        <w:pStyle w:val="602"/>
+        <w:pStyle w:val="820"/>
         <w:numPr>
           <w:ilvl w:val="1"/>
           <w:numId w:val="3"/>
@@ -436,10 +453,11 @@
           <w:highlight w:val="none"/>
         </w:rPr>
       </w:r>
+      <w:r/>
     </w:p>
     <w:p>
       <w:pPr>
-        <w:pStyle w:val="602"/>
+        <w:pStyle w:val="820"/>
         <w:numPr>
           <w:ilvl w:val="1"/>
           <w:numId w:val="3"/>
@@ -458,10 +476,11 @@
           <w:highlight w:val="none"/>
         </w:rPr>
       </w:r>
+      <w:r/>
     </w:p>
     <w:p>
       <w:pPr>
-        <w:pStyle w:val="602"/>
+        <w:pStyle w:val="820"/>
         <w:numPr>
           <w:ilvl w:val="1"/>
           <w:numId w:val="3"/>
@@ -480,10 +499,11 @@
           <w:highlight w:val="none"/>
         </w:rPr>
       </w:r>
+      <w:r/>
     </w:p>
     <w:p>
       <w:pPr>
-        <w:pStyle w:val="602"/>
+        <w:pStyle w:val="820"/>
         <w:numPr>
           <w:ilvl w:val="1"/>
           <w:numId w:val="3"/>
@@ -502,10 +522,11 @@
           <w:highlight w:val="none"/>
         </w:rPr>
       </w:r>
+      <w:r/>
     </w:p>
     <w:p>
       <w:pPr>
-        <w:pStyle w:val="602"/>
+        <w:pStyle w:val="820"/>
         <w:numPr>
           <w:ilvl w:val="0"/>
           <w:numId w:val="3"/>
@@ -524,10 +545,11 @@
           <w:highlight w:val="none"/>
         </w:rPr>
       </w:r>
+      <w:r/>
     </w:p>
     <w:p>
       <w:pPr>
-        <w:pStyle w:val="602"/>
+        <w:pStyle w:val="820"/>
         <w:numPr>
           <w:ilvl w:val="1"/>
           <w:numId w:val="3"/>
@@ -539,17 +561,7 @@
         <w:rPr>
           <w:highlight w:val="none"/>
         </w:rPr>
-        <w:t xml:space="preserve">При использовании Cypress в автоматизации ui-тестирования будет применён подход e2e-тестирования, что соответствует вершине пирамиды тестирования;</w:t>
-      </w:r>
-      <w:r>
-        <w:rPr>
-          <w:highlight w:val="none"/>
-        </w:rPr>
-      </w:r>
-      <w:r>
-        <w:rPr>
-          <w:highlight w:val="none"/>
-        </w:rPr>
+        <w:t xml:space="preserve">При использовании Cypress в автоматизации ui-тестирования будет применён подход e2e-тестирования, что соответствует вершине пирамиды тестирования.</w:t>
       </w:r>
       <w:r>
         <w:rPr>
@@ -578,7 +590,6 @@
       <w:pPr>
         <w:spacing w:after="0" w:line="240" w:lineRule="auto"/>
       </w:pPr>
-      <w:r/>
       <w:r>
         <w:separator/>
       </w:r>
@@ -590,7 +601,6 @@
       <w:pPr>
         <w:spacing w:after="0" w:line="240" w:lineRule="auto"/>
       </w:pPr>
-      <w:r/>
       <w:r>
         <w:continuationSeparator/>
       </w:r>
@@ -607,7 +617,6 @@
       <w:pPr>
         <w:spacing w:after="0" w:line="240" w:lineRule="auto"/>
       </w:pPr>
-      <w:r/>
       <w:r>
         <w:separator/>
       </w:r>
@@ -619,7 +628,6 @@
       <w:pPr>
         <w:spacing w:after="0" w:line="240" w:lineRule="auto"/>
       </w:pPr>
-      <w:r/>
       <w:r>
         <w:continuationSeparator/>
       </w:r>
@@ -1103,11 +1111,11 @@
     <w:lsdException w:name="Bibliography" w:uiPriority="37"/>
     <w:lsdException w:name="TOC Heading" w:uiPriority="39" w:qFormat="1"/>
   </w:latentStyles>
-  <w:style w:type="paragraph" w:styleId="11">
+  <w:style w:type="paragraph" w:styleId="640">
     <w:name w:val="Heading 1"/>
-    <w:basedOn w:val="598"/>
-    <w:next w:val="598"/>
-    <w:link w:val="12"/>
+    <w:basedOn w:val="816"/>
+    <w:next w:val="816"/>
+    <w:link w:val="641"/>
     <w:uiPriority w:val="9"/>
     <w:qFormat/>
     <w:pPr>
@@ -1122,10 +1130,9 @@
       <w:szCs w:val="40"/>
     </w:rPr>
   </w:style>
-  <w:style w:type="character" w:styleId="12">
+  <w:style w:type="character" w:styleId="641">
     <w:name w:val="Heading 1 Char"/>
-    <w:basedOn w:val="9"/>
-    <w:link w:val="11"/>
+    <w:link w:val="640"/>
     <w:uiPriority w:val="9"/>
     <w:rPr>
       <w:rFonts w:ascii="Arial" w:hAnsi="Arial" w:cs="Arial" w:eastAsia="Arial"/>
@@ -1133,11 +1140,11 @@
       <w:szCs w:val="40"/>
     </w:rPr>
   </w:style>
-  <w:style w:type="paragraph" w:styleId="13">
+  <w:style w:type="paragraph" w:styleId="642">
     <w:name w:val="Heading 2"/>
-    <w:basedOn w:val="598"/>
-    <w:next w:val="598"/>
-    <w:link w:val="14"/>
+    <w:basedOn w:val="816"/>
+    <w:next w:val="816"/>
+    <w:link w:val="643"/>
     <w:uiPriority w:val="9"/>
     <w:unhideWhenUsed/>
     <w:qFormat/>
@@ -1152,21 +1159,20 @@
       <w:sz w:val="34"/>
     </w:rPr>
   </w:style>
-  <w:style w:type="character" w:styleId="14">
+  <w:style w:type="character" w:styleId="643">
     <w:name w:val="Heading 2 Char"/>
-    <w:basedOn w:val="9"/>
-    <w:link w:val="13"/>
+    <w:link w:val="642"/>
     <w:uiPriority w:val="9"/>
     <w:rPr>
       <w:rFonts w:ascii="Arial" w:hAnsi="Arial" w:cs="Arial" w:eastAsia="Arial"/>
       <w:sz w:val="34"/>
     </w:rPr>
   </w:style>
-  <w:style w:type="paragraph" w:styleId="15">
+  <w:style w:type="paragraph" w:styleId="644">
     <w:name w:val="Heading 3"/>
-    <w:basedOn w:val="598"/>
-    <w:next w:val="598"/>
-    <w:link w:val="16"/>
+    <w:basedOn w:val="816"/>
+    <w:next w:val="816"/>
+    <w:link w:val="645"/>
     <w:uiPriority w:val="9"/>
     <w:unhideWhenUsed/>
     <w:qFormat/>
@@ -1182,10 +1188,9 @@
       <w:szCs w:val="30"/>
     </w:rPr>
   </w:style>
-  <w:style w:type="character" w:styleId="16">
+  <w:style w:type="character" w:styleId="645">
     <w:name w:val="Heading 3 Char"/>
-    <w:basedOn w:val="9"/>
-    <w:link w:val="15"/>
+    <w:link w:val="644"/>
     <w:uiPriority w:val="9"/>
     <w:rPr>
       <w:rFonts w:ascii="Arial" w:hAnsi="Arial" w:cs="Arial" w:eastAsia="Arial"/>
@@ -1193,11 +1198,11 @@
       <w:szCs w:val="30"/>
     </w:rPr>
   </w:style>
-  <w:style w:type="paragraph" w:styleId="17">
+  <w:style w:type="paragraph" w:styleId="646">
     <w:name w:val="Heading 4"/>
-    <w:basedOn w:val="598"/>
-    <w:next w:val="598"/>
-    <w:link w:val="18"/>
+    <w:basedOn w:val="816"/>
+    <w:next w:val="816"/>
+    <w:link w:val="647"/>
     <w:uiPriority w:val="9"/>
     <w:unhideWhenUsed/>
     <w:qFormat/>
@@ -1215,10 +1220,9 @@
       <w:szCs w:val="26"/>
     </w:rPr>
   </w:style>
-  <w:style w:type="character" w:styleId="18">
+  <w:style w:type="character" w:styleId="647">
     <w:name w:val="Heading 4 Char"/>
-    <w:basedOn w:val="9"/>
-    <w:link w:val="17"/>
+    <w:link w:val="646"/>
     <w:uiPriority w:val="9"/>
     <w:rPr>
       <w:rFonts w:ascii="Arial" w:hAnsi="Arial" w:cs="Arial" w:eastAsia="Arial"/>
@@ -1228,11 +1232,11 @@
       <w:szCs w:val="26"/>
     </w:rPr>
   </w:style>
-  <w:style w:type="paragraph" w:styleId="19">
+  <w:style w:type="paragraph" w:styleId="648">
     <w:name w:val="Heading 5"/>
-    <w:basedOn w:val="598"/>
-    <w:next w:val="598"/>
-    <w:link w:val="20"/>
+    <w:basedOn w:val="816"/>
+    <w:next w:val="816"/>
+    <w:link w:val="649"/>
     <w:uiPriority w:val="9"/>
     <w:unhideWhenUsed/>
     <w:qFormat/>
@@ -1250,10 +1254,9 @@
       <w:szCs w:val="24"/>
     </w:rPr>
   </w:style>
-  <w:style w:type="character" w:styleId="20">
+  <w:style w:type="character" w:styleId="649">
     <w:name w:val="Heading 5 Char"/>
-    <w:basedOn w:val="9"/>
-    <w:link w:val="19"/>
+    <w:link w:val="648"/>
     <w:uiPriority w:val="9"/>
     <w:rPr>
       <w:rFonts w:ascii="Arial" w:hAnsi="Arial" w:cs="Arial" w:eastAsia="Arial"/>
@@ -1263,11 +1266,11 @@
       <w:szCs w:val="24"/>
     </w:rPr>
   </w:style>
-  <w:style w:type="paragraph" w:styleId="21">
+  <w:style w:type="paragraph" w:styleId="650">
     <w:name w:val="Heading 6"/>
-    <w:basedOn w:val="598"/>
-    <w:next w:val="598"/>
-    <w:link w:val="22"/>
+    <w:basedOn w:val="816"/>
+    <w:next w:val="816"/>
+    <w:link w:val="651"/>
     <w:uiPriority w:val="9"/>
     <w:unhideWhenUsed/>
     <w:qFormat/>
@@ -1285,10 +1288,9 @@
       <w:szCs w:val="22"/>
     </w:rPr>
   </w:style>
-  <w:style w:type="character" w:styleId="22">
+  <w:style w:type="character" w:styleId="651">
     <w:name w:val="Heading 6 Char"/>
-    <w:basedOn w:val="9"/>
-    <w:link w:val="21"/>
+    <w:link w:val="650"/>
     <w:uiPriority w:val="9"/>
     <w:rPr>
       <w:rFonts w:ascii="Arial" w:hAnsi="Arial" w:cs="Arial" w:eastAsia="Arial"/>
@@ -1298,11 +1300,11 @@
       <w:szCs w:val="22"/>
     </w:rPr>
   </w:style>
-  <w:style w:type="paragraph" w:styleId="23">
+  <w:style w:type="paragraph" w:styleId="652">
     <w:name w:val="Heading 7"/>
-    <w:basedOn w:val="598"/>
-    <w:next w:val="598"/>
-    <w:link w:val="24"/>
+    <w:basedOn w:val="816"/>
+    <w:next w:val="816"/>
+    <w:link w:val="653"/>
     <w:uiPriority w:val="9"/>
     <w:unhideWhenUsed/>
     <w:qFormat/>
@@ -1322,10 +1324,9 @@
       <w:szCs w:val="22"/>
     </w:rPr>
   </w:style>
-  <w:style w:type="character" w:styleId="24">
+  <w:style w:type="character" w:styleId="653">
     <w:name w:val="Heading 7 Char"/>
-    <w:basedOn w:val="9"/>
-    <w:link w:val="23"/>
+    <w:link w:val="652"/>
     <w:uiPriority w:val="9"/>
     <w:rPr>
       <w:rFonts w:ascii="Arial" w:hAnsi="Arial" w:cs="Arial" w:eastAsia="Arial"/>
@@ -1337,11 +1338,11 @@
       <w:szCs w:val="22"/>
     </w:rPr>
   </w:style>
-  <w:style w:type="paragraph" w:styleId="25">
+  <w:style w:type="paragraph" w:styleId="654">
     <w:name w:val="Heading 8"/>
-    <w:basedOn w:val="598"/>
-    <w:next w:val="598"/>
-    <w:link w:val="26"/>
+    <w:basedOn w:val="816"/>
+    <w:next w:val="816"/>
+    <w:link w:val="655"/>
     <w:uiPriority w:val="9"/>
     <w:unhideWhenUsed/>
     <w:qFormat/>
@@ -1359,10 +1360,9 @@
       <w:szCs w:val="22"/>
     </w:rPr>
   </w:style>
-  <w:style w:type="character" w:styleId="26">
+  <w:style w:type="character" w:styleId="655">
     <w:name w:val="Heading 8 Char"/>
-    <w:basedOn w:val="9"/>
-    <w:link w:val="25"/>
+    <w:link w:val="654"/>
     <w:uiPriority w:val="9"/>
     <w:rPr>
       <w:rFonts w:ascii="Arial" w:hAnsi="Arial" w:cs="Arial" w:eastAsia="Arial"/>
@@ -1372,11 +1372,11 @@
       <w:szCs w:val="22"/>
     </w:rPr>
   </w:style>
-  <w:style w:type="paragraph" w:styleId="27">
+  <w:style w:type="paragraph" w:styleId="656">
     <w:name w:val="Heading 9"/>
-    <w:basedOn w:val="598"/>
-    <w:next w:val="598"/>
-    <w:link w:val="28"/>
+    <w:basedOn w:val="816"/>
+    <w:next w:val="816"/>
+    <w:link w:val="657"/>
     <w:uiPriority w:val="9"/>
     <w:unhideWhenUsed/>
     <w:qFormat/>
@@ -1394,10 +1394,9 @@
       <w:szCs w:val="21"/>
     </w:rPr>
   </w:style>
-  <w:style w:type="character" w:styleId="28">
+  <w:style w:type="character" w:styleId="657">
     <w:name w:val="Heading 9 Char"/>
-    <w:basedOn w:val="9"/>
-    <w:link w:val="27"/>
+    <w:link w:val="656"/>
     <w:uiPriority w:val="9"/>
     <w:rPr>
       <w:rFonts w:ascii="Arial" w:hAnsi="Arial" w:cs="Arial" w:eastAsia="Arial"/>
@@ -1407,11 +1406,11 @@
       <w:szCs w:val="21"/>
     </w:rPr>
   </w:style>
-  <w:style w:type="paragraph" w:styleId="32">
+  <w:style w:type="paragraph" w:styleId="658">
     <w:name w:val="Title"/>
-    <w:basedOn w:val="598"/>
-    <w:next w:val="598"/>
-    <w:link w:val="33"/>
+    <w:basedOn w:val="816"/>
+    <w:next w:val="816"/>
+    <w:link w:val="659"/>
     <w:uiPriority w:val="10"/>
     <w:qFormat/>
     <w:pPr>
@@ -1423,21 +1422,20 @@
       <w:szCs w:val="48"/>
     </w:rPr>
   </w:style>
-  <w:style w:type="character" w:styleId="33">
+  <w:style w:type="character" w:styleId="659">
     <w:name w:val="Title Char"/>
-    <w:basedOn w:val="9"/>
-    <w:link w:val="32"/>
+    <w:link w:val="658"/>
     <w:uiPriority w:val="10"/>
     <w:rPr>
       <w:sz w:val="48"/>
       <w:szCs w:val="48"/>
     </w:rPr>
   </w:style>
-  <w:style w:type="paragraph" w:styleId="34">
+  <w:style w:type="paragraph" w:styleId="660">
     <w:name w:val="Subtitle"/>
-    <w:basedOn w:val="598"/>
-    <w:next w:val="598"/>
-    <w:link w:val="35"/>
+    <w:basedOn w:val="816"/>
+    <w:next w:val="816"/>
+    <w:link w:val="661"/>
     <w:uiPriority w:val="11"/>
     <w:qFormat/>
     <w:pPr>
@@ -1448,21 +1446,20 @@
       <w:szCs w:val="24"/>
     </w:rPr>
   </w:style>
-  <w:style w:type="character" w:styleId="35">
+  <w:style w:type="character" w:styleId="661">
     <w:name w:val="Subtitle Char"/>
-    <w:basedOn w:val="9"/>
-    <w:link w:val="34"/>
+    <w:link w:val="660"/>
     <w:uiPriority w:val="11"/>
     <w:rPr>
       <w:sz w:val="24"/>
       <w:szCs w:val="24"/>
     </w:rPr>
   </w:style>
-  <w:style w:type="paragraph" w:styleId="36">
+  <w:style w:type="paragraph" w:styleId="662">
     <w:name w:val="Quote"/>
-    <w:basedOn w:val="598"/>
-    <w:next w:val="598"/>
-    <w:link w:val="37"/>
+    <w:basedOn w:val="816"/>
+    <w:next w:val="816"/>
+    <w:link w:val="663"/>
     <w:uiPriority w:val="29"/>
     <w:qFormat/>
     <w:pPr>
@@ -1472,19 +1469,19 @@
       <w:i/>
     </w:rPr>
   </w:style>
-  <w:style w:type="character" w:styleId="37">
+  <w:style w:type="character" w:styleId="663">
     <w:name w:val="Quote Char"/>
-    <w:link w:val="36"/>
+    <w:link w:val="662"/>
     <w:uiPriority w:val="29"/>
     <w:rPr>
       <w:i/>
     </w:rPr>
   </w:style>
-  <w:style w:type="paragraph" w:styleId="38">
+  <w:style w:type="paragraph" w:styleId="664">
     <w:name w:val="Intense Quote"/>
-    <w:basedOn w:val="598"/>
-    <w:next w:val="598"/>
-    <w:link w:val="39"/>
+    <w:basedOn w:val="816"/>
+    <w:next w:val="816"/>
+    <w:link w:val="665"/>
     <w:uiPriority w:val="30"/>
     <w:qFormat/>
     <w:pPr>
@@ -1502,18 +1499,18 @@
       <w:i/>
     </w:rPr>
   </w:style>
-  <w:style w:type="character" w:styleId="39">
+  <w:style w:type="character" w:styleId="665">
     <w:name w:val="Intense Quote Char"/>
-    <w:link w:val="38"/>
+    <w:link w:val="664"/>
     <w:uiPriority w:val="30"/>
     <w:rPr>
       <w:i/>
     </w:rPr>
   </w:style>
-  <w:style w:type="paragraph" w:styleId="40">
+  <w:style w:type="paragraph" w:styleId="666">
     <w:name w:val="Header"/>
-    <w:basedOn w:val="598"/>
-    <w:link w:val="41"/>
+    <w:basedOn w:val="816"/>
+    <w:link w:val="667"/>
     <w:uiPriority w:val="99"/>
     <w:unhideWhenUsed/>
     <w:pPr>
@@ -1524,16 +1521,15 @@
       </w:tabs>
     </w:pPr>
   </w:style>
-  <w:style w:type="character" w:styleId="41">
+  <w:style w:type="character" w:styleId="667">
     <w:name w:val="Header Char"/>
-    <w:basedOn w:val="9"/>
-    <w:link w:val="40"/>
-    <w:uiPriority w:val="99"/>
-  </w:style>
-  <w:style w:type="paragraph" w:styleId="42">
+    <w:link w:val="666"/>
+    <w:uiPriority w:val="99"/>
+  </w:style>
+  <w:style w:type="paragraph" w:styleId="668">
     <w:name w:val="Footer"/>
-    <w:basedOn w:val="598"/>
-    <w:link w:val="45"/>
+    <w:basedOn w:val="816"/>
+    <w:link w:val="671"/>
     <w:uiPriority w:val="99"/>
     <w:unhideWhenUsed/>
     <w:pPr>
@@ -1544,16 +1540,15 @@
       </w:tabs>
     </w:pPr>
   </w:style>
-  <w:style w:type="character" w:styleId="43">
+  <w:style w:type="character" w:styleId="669">
     <w:name w:val="Footer Char"/>
-    <w:basedOn w:val="9"/>
-    <w:link w:val="42"/>
-    <w:uiPriority w:val="99"/>
-  </w:style>
-  <w:style w:type="paragraph" w:styleId="44">
+    <w:link w:val="668"/>
+    <w:uiPriority w:val="99"/>
+  </w:style>
+  <w:style w:type="paragraph" w:styleId="670">
     <w:name w:val="Caption"/>
-    <w:basedOn w:val="598"/>
-    <w:next w:val="598"/>
+    <w:basedOn w:val="816"/>
+    <w:next w:val="816"/>
     <w:uiPriority w:val="35"/>
     <w:semiHidden/>
     <w:unhideWhenUsed/>
@@ -1569,15 +1564,15 @@
       <w:szCs w:val="18"/>
     </w:rPr>
   </w:style>
-  <w:style w:type="character" w:styleId="45">
+  <w:style w:type="character" w:styleId="671">
     <w:name w:val="Caption Char"/>
-    <w:basedOn w:val="44"/>
-    <w:link w:val="42"/>
-    <w:uiPriority w:val="99"/>
-  </w:style>
-  <w:style w:type="table" w:styleId="46">
+    <w:basedOn w:val="670"/>
+    <w:link w:val="668"/>
+    <w:uiPriority w:val="99"/>
+  </w:style>
+  <w:style w:type="table" w:styleId="672">
     <w:name w:val="Table Grid"/>
-    <w:basedOn w:val="599"/>
+    <w:basedOn w:val="817"/>
     <w:uiPriority w:val="59"/>
     <w:pPr>
       <w:spacing w:after="0" w:line="240" w:lineRule="auto"/>
@@ -1600,9 +1595,9 @@
       </w:tblCellMar>
     </w:tblPr>
   </w:style>
-  <w:style w:type="table" w:styleId="47">
+  <w:style w:type="table" w:styleId="673">
     <w:name w:val="Table Grid Light"/>
-    <w:basedOn w:val="599"/>
+    <w:basedOn w:val="817"/>
     <w:uiPriority w:val="59"/>
     <w:pPr>
       <w:spacing w:after="0" w:line="240" w:lineRule="auto"/>
@@ -1625,9 +1620,9 @@
       </w:tblCellMar>
     </w:tblPr>
   </w:style>
-  <w:style w:type="table" w:styleId="48">
+  <w:style w:type="table" w:styleId="674">
     <w:name w:val="Plain Table 1"/>
-    <w:basedOn w:val="599"/>
+    <w:basedOn w:val="817"/>
     <w:uiPriority w:val="59"/>
     <w:pPr>
       <w:spacing w:after="0" w:line="240" w:lineRule="auto"/>
@@ -1692,9 +1687,9 @@
       </w:rPr>
     </w:tblStylePr>
   </w:style>
-  <w:style w:type="table" w:styleId="49">
+  <w:style w:type="table" w:styleId="675">
     <w:name w:val="Plain Table 2"/>
-    <w:basedOn w:val="599"/>
+    <w:basedOn w:val="817"/>
     <w:uiPriority w:val="59"/>
     <w:pPr>
       <w:spacing w:after="0" w:line="240" w:lineRule="auto"/>
@@ -1777,9 +1772,9 @@
       </w:rPr>
     </w:tblStylePr>
   </w:style>
-  <w:style w:type="table" w:styleId="50">
+  <w:style w:type="table" w:styleId="676">
     <w:name w:val="Plain Table 3"/>
-    <w:basedOn w:val="599"/>
+    <w:basedOn w:val="817"/>
     <w:uiPriority w:val="99"/>
     <w:pPr>
       <w:spacing w:after="0" w:line="240" w:lineRule="auto"/>
@@ -1854,9 +1849,9 @@
       </w:rPr>
     </w:tblStylePr>
   </w:style>
-  <w:style w:type="table" w:styleId="51">
+  <w:style w:type="table" w:styleId="677">
     <w:name w:val="Plain Table 4"/>
-    <w:basedOn w:val="599"/>
+    <w:basedOn w:val="817"/>
     <w:uiPriority w:val="99"/>
     <w:pPr>
       <w:spacing w:after="0" w:line="240" w:lineRule="auto"/>
@@ -1911,9 +1906,9 @@
       </w:rPr>
     </w:tblStylePr>
   </w:style>
-  <w:style w:type="table" w:styleId="52">
+  <w:style w:type="table" w:styleId="678">
     <w:name w:val="Plain Table 5"/>
-    <w:basedOn w:val="599"/>
+    <w:basedOn w:val="817"/>
     <w:uiPriority w:val="99"/>
     <w:pPr>
       <w:spacing w:after="0" w:line="240" w:lineRule="auto"/>
@@ -1999,9 +1994,9 @@
       </w:tcPr>
     </w:tblStylePr>
   </w:style>
-  <w:style w:type="table" w:styleId="53">
+  <w:style w:type="table" w:styleId="679">
     <w:name w:val="Grid Table 1 Light"/>
-    <w:basedOn w:val="599"/>
+    <w:basedOn w:val="817"/>
     <w:uiPriority w:val="99"/>
     <w:pPr>
       <w:spacing w:after="0" w:line="240" w:lineRule="auto"/>
@@ -2064,9 +2059,9 @@
       </w:rPr>
     </w:tblStylePr>
   </w:style>
-  <w:style w:type="table" w:styleId="54">
+  <w:style w:type="table" w:styleId="680">
     <w:name w:val="Grid Table 1 Light - Accent 1"/>
-    <w:basedOn w:val="599"/>
+    <w:basedOn w:val="817"/>
     <w:uiPriority w:val="99"/>
     <w:pPr>
       <w:spacing w:after="0" w:line="240" w:lineRule="auto"/>
@@ -2129,9 +2124,9 @@
       </w:rPr>
     </w:tblStylePr>
   </w:style>
-  <w:style w:type="table" w:styleId="55">
+  <w:style w:type="table" w:styleId="681">
     <w:name w:val="Grid Table 1 Light - Accent 2"/>
-    <w:basedOn w:val="599"/>
+    <w:basedOn w:val="817"/>
     <w:uiPriority w:val="99"/>
     <w:pPr>
       <w:spacing w:after="0" w:line="240" w:lineRule="auto"/>
@@ -2194,9 +2189,9 @@
       </w:rPr>
     </w:tblStylePr>
   </w:style>
-  <w:style w:type="table" w:styleId="56">
+  <w:style w:type="table" w:styleId="682">
     <w:name w:val="Grid Table 1 Light - Accent 3"/>
-    <w:basedOn w:val="599"/>
+    <w:basedOn w:val="817"/>
     <w:uiPriority w:val="99"/>
     <w:pPr>
       <w:spacing w:after="0" w:line="240" w:lineRule="auto"/>
@@ -2259,9 +2254,9 @@
       </w:rPr>
     </w:tblStylePr>
   </w:style>
-  <w:style w:type="table" w:styleId="57">
+  <w:style w:type="table" w:styleId="683">
     <w:name w:val="Grid Table 1 Light - Accent 4"/>
-    <w:basedOn w:val="599"/>
+    <w:basedOn w:val="817"/>
     <w:uiPriority w:val="99"/>
     <w:pPr>
       <w:spacing w:after="0" w:line="240" w:lineRule="auto"/>
@@ -2324,9 +2319,9 @@
       </w:rPr>
     </w:tblStylePr>
   </w:style>
-  <w:style w:type="table" w:styleId="58">
+  <w:style w:type="table" w:styleId="684">
     <w:name w:val="Grid Table 1 Light - Accent 5"/>
-    <w:basedOn w:val="599"/>
+    <w:basedOn w:val="817"/>
     <w:uiPriority w:val="99"/>
     <w:pPr>
       <w:spacing w:after="0" w:line="240" w:lineRule="auto"/>
@@ -2389,9 +2384,9 @@
       </w:rPr>
     </w:tblStylePr>
   </w:style>
-  <w:style w:type="table" w:styleId="59">
+  <w:style w:type="table" w:styleId="685">
     <w:name w:val="Grid Table 1 Light - Accent 6"/>
-    <w:basedOn w:val="599"/>
+    <w:basedOn w:val="817"/>
     <w:uiPriority w:val="99"/>
     <w:pPr>
       <w:spacing w:after="0" w:line="240" w:lineRule="auto"/>
@@ -2454,9 +2449,9 @@
       </w:rPr>
     </w:tblStylePr>
   </w:style>
-  <w:style w:type="table" w:styleId="60">
+  <w:style w:type="table" w:styleId="686">
     <w:name w:val="Grid Table 2"/>
-    <w:basedOn w:val="599"/>
+    <w:basedOn w:val="817"/>
     <w:uiPriority w:val="99"/>
     <w:pPr>
       <w:spacing w:after="0" w:line="240" w:lineRule="auto"/>
@@ -2534,9 +2529,9 @@
       </w:tcPr>
     </w:tblStylePr>
   </w:style>
-  <w:style w:type="table" w:styleId="61">
+  <w:style w:type="table" w:styleId="687">
     <w:name w:val="Grid Table 2 - Accent 1"/>
-    <w:basedOn w:val="599"/>
+    <w:basedOn w:val="817"/>
     <w:uiPriority w:val="99"/>
     <w:pPr>
       <w:spacing w:after="0" w:line="240" w:lineRule="auto"/>
@@ -2614,9 +2609,9 @@
       </w:tcPr>
     </w:tblStylePr>
   </w:style>
-  <w:style w:type="table" w:styleId="62">
+  <w:style w:type="table" w:styleId="688">
     <w:name w:val="Grid Table 2 - Accent 2"/>
-    <w:basedOn w:val="599"/>
+    <w:basedOn w:val="817"/>
     <w:uiPriority w:val="99"/>
     <w:pPr>
       <w:spacing w:after="0" w:line="240" w:lineRule="auto"/>
@@ -2694,9 +2689,9 @@
       </w:tcPr>
     </w:tblStylePr>
   </w:style>
-  <w:style w:type="table" w:styleId="63">
+  <w:style w:type="table" w:styleId="689">
     <w:name w:val="Grid Table 2 - Accent 3"/>
-    <w:basedOn w:val="599"/>
+    <w:basedOn w:val="817"/>
     <w:uiPriority w:val="99"/>
     <w:pPr>
       <w:spacing w:after="0" w:line="240" w:lineRule="auto"/>
@@ -2774,9 +2769,9 @@
       </w:tcPr>
     </w:tblStylePr>
   </w:style>
-  <w:style w:type="table" w:styleId="64">
+  <w:style w:type="table" w:styleId="690">
     <w:name w:val="Grid Table 2 - Accent 4"/>
-    <w:basedOn w:val="599"/>
+    <w:basedOn w:val="817"/>
     <w:uiPriority w:val="99"/>
     <w:pPr>
       <w:spacing w:after="0" w:line="240" w:lineRule="auto"/>
@@ -2854,9 +2849,9 @@
       </w:tcPr>
     </w:tblStylePr>
   </w:style>
-  <w:style w:type="table" w:styleId="65">
+  <w:style w:type="table" w:styleId="691">
     <w:name w:val="Grid Table 2 - Accent 5"/>
-    <w:basedOn w:val="599"/>
+    <w:basedOn w:val="817"/>
     <w:uiPriority w:val="99"/>
     <w:pPr>
       <w:spacing w:after="0" w:line="240" w:lineRule="auto"/>
@@ -2934,9 +2929,9 @@
       </w:tcPr>
     </w:tblStylePr>
   </w:style>
-  <w:style w:type="table" w:styleId="66">
+  <w:style w:type="table" w:styleId="692">
     <w:name w:val="Grid Table 2 - Accent 6"/>
-    <w:basedOn w:val="599"/>
+    <w:basedOn w:val="817"/>
     <w:uiPriority w:val="99"/>
     <w:pPr>
       <w:spacing w:after="0" w:line="240" w:lineRule="auto"/>
@@ -3014,9 +3009,9 @@
       </w:tcPr>
     </w:tblStylePr>
   </w:style>
-  <w:style w:type="table" w:styleId="67">
+  <w:style w:type="table" w:styleId="693">
     <w:name w:val="Grid Table 3"/>
-    <w:basedOn w:val="599"/>
+    <w:basedOn w:val="817"/>
     <w:uiPriority w:val="99"/>
     <w:pPr>
       <w:spacing w:after="0" w:line="240" w:lineRule="auto"/>
@@ -3115,9 +3110,9 @@
       </w:tcPr>
     </w:tblStylePr>
   </w:style>
-  <w:style w:type="table" w:styleId="68">
+  <w:style w:type="table" w:styleId="694">
     <w:name w:val="Grid Table 3 - Accent 1"/>
-    <w:basedOn w:val="599"/>
+    <w:basedOn w:val="817"/>
     <w:uiPriority w:val="99"/>
     <w:pPr>
       <w:spacing w:after="0" w:line="240" w:lineRule="auto"/>
@@ -3216,9 +3211,9 @@
       </w:tcPr>
     </w:tblStylePr>
   </w:style>
-  <w:style w:type="table" w:styleId="69">
+  <w:style w:type="table" w:styleId="695">
     <w:name w:val="Grid Table 3 - Accent 2"/>
-    <w:basedOn w:val="599"/>
+    <w:basedOn w:val="817"/>
     <w:uiPriority w:val="99"/>
     <w:pPr>
       <w:spacing w:after="0" w:line="240" w:lineRule="auto"/>
@@ -3317,9 +3312,9 @@
       </w:tcPr>
     </w:tblStylePr>
   </w:style>
-  <w:style w:type="table" w:styleId="70">
+  <w:style w:type="table" w:styleId="696">
     <w:name w:val="Grid Table 3 - Accent 3"/>
-    <w:basedOn w:val="599"/>
+    <w:basedOn w:val="817"/>
     <w:uiPriority w:val="99"/>
     <w:pPr>
       <w:spacing w:after="0" w:line="240" w:lineRule="auto"/>
@@ -3418,9 +3413,9 @@
       </w:tcPr>
     </w:tblStylePr>
   </w:style>
-  <w:style w:type="table" w:styleId="71">
+  <w:style w:type="table" w:styleId="697">
     <w:name w:val="Grid Table 3 - Accent 4"/>
-    <w:basedOn w:val="599"/>
+    <w:basedOn w:val="817"/>
     <w:uiPriority w:val="99"/>
     <w:pPr>
       <w:spacing w:after="0" w:line="240" w:lineRule="auto"/>
@@ -3519,9 +3514,9 @@
       </w:tcPr>
     </w:tblStylePr>
   </w:style>
-  <w:style w:type="table" w:styleId="72">
+  <w:style w:type="table" w:styleId="698">
     <w:name w:val="Grid Table 3 - Accent 5"/>
-    <w:basedOn w:val="599"/>
+    <w:basedOn w:val="817"/>
     <w:uiPriority w:val="99"/>
     <w:pPr>
       <w:spacing w:after="0" w:line="240" w:lineRule="auto"/>
@@ -3620,9 +3615,9 @@
       </w:tcPr>
     </w:tblStylePr>
   </w:style>
-  <w:style w:type="table" w:styleId="73">
+  <w:style w:type="table" w:styleId="699">
     <w:name w:val="Grid Table 3 - Accent 6"/>
-    <w:basedOn w:val="599"/>
+    <w:basedOn w:val="817"/>
     <w:uiPriority w:val="99"/>
     <w:pPr>
       <w:spacing w:after="0" w:line="240" w:lineRule="auto"/>
@@ -3721,9 +3716,9 @@
       </w:tcPr>
     </w:tblStylePr>
   </w:style>
-  <w:style w:type="table" w:styleId="74">
+  <w:style w:type="table" w:styleId="700">
     <w:name w:val="Grid Table 4"/>
-    <w:basedOn w:val="599"/>
+    <w:basedOn w:val="817"/>
     <w:uiPriority w:val="59"/>
     <w:pPr>
       <w:spacing w:after="0" w:line="240" w:lineRule="auto"/>
@@ -3802,9 +3797,9 @@
       </w:tcPr>
     </w:tblStylePr>
   </w:style>
-  <w:style w:type="table" w:styleId="75">
+  <w:style w:type="table" w:styleId="701">
     <w:name w:val="Grid Table 4 - Accent 1"/>
-    <w:basedOn w:val="599"/>
+    <w:basedOn w:val="817"/>
     <w:uiPriority w:val="59"/>
     <w:pPr>
       <w:spacing w:after="0" w:line="240" w:lineRule="auto"/>
@@ -3883,9 +3878,9 @@
       </w:tcPr>
     </w:tblStylePr>
   </w:style>
-  <w:style w:type="table" w:styleId="76">
+  <w:style w:type="table" w:styleId="702">
     <w:name w:val="Grid Table 4 - Accent 2"/>
-    <w:basedOn w:val="599"/>
+    <w:basedOn w:val="817"/>
     <w:uiPriority w:val="59"/>
     <w:pPr>
       <w:spacing w:after="0" w:line="240" w:lineRule="auto"/>
@@ -3964,9 +3959,9 @@
       </w:tcPr>
     </w:tblStylePr>
   </w:style>
-  <w:style w:type="table" w:styleId="77">
+  <w:style w:type="table" w:styleId="703">
     <w:name w:val="Grid Table 4 - Accent 3"/>
-    <w:basedOn w:val="599"/>
+    <w:basedOn w:val="817"/>
     <w:uiPriority w:val="59"/>
     <w:pPr>
       <w:spacing w:after="0" w:line="240" w:lineRule="auto"/>
@@ -4045,9 +4040,9 @@
       </w:tcPr>
     </w:tblStylePr>
   </w:style>
-  <w:style w:type="table" w:styleId="78">
+  <w:style w:type="table" w:styleId="704">
     <w:name w:val="Grid Table 4 - Accent 4"/>
-    <w:basedOn w:val="599"/>
+    <w:basedOn w:val="817"/>
     <w:uiPriority w:val="59"/>
     <w:pPr>
       <w:spacing w:after="0" w:line="240" w:lineRule="auto"/>
@@ -4126,9 +4121,9 @@
       </w:tcPr>
     </w:tblStylePr>
   </w:style>
-  <w:style w:type="table" w:styleId="79">
+  <w:style w:type="table" w:styleId="705">
     <w:name w:val="Grid Table 4 - Accent 5"/>
-    <w:basedOn w:val="599"/>
+    <w:basedOn w:val="817"/>
     <w:uiPriority w:val="59"/>
     <w:pPr>
       <w:spacing w:after="0" w:line="240" w:lineRule="auto"/>
@@ -4207,9 +4202,9 @@
       </w:tcPr>
     </w:tblStylePr>
   </w:style>
-  <w:style w:type="table" w:styleId="80">
+  <w:style w:type="table" w:styleId="706">
     <w:name w:val="Grid Table 4 - Accent 6"/>
-    <w:basedOn w:val="599"/>
+    <w:basedOn w:val="817"/>
     <w:uiPriority w:val="59"/>
     <w:pPr>
       <w:spacing w:after="0" w:line="240" w:lineRule="auto"/>
@@ -4288,9 +4283,9 @@
       </w:tcPr>
     </w:tblStylePr>
   </w:style>
-  <w:style w:type="table" w:styleId="81">
+  <w:style w:type="table" w:styleId="707">
     <w:name w:val="Grid Table 5 Dark"/>
-    <w:basedOn w:val="599"/>
+    <w:basedOn w:val="817"/>
     <w:uiPriority w:val="99"/>
     <w:pPr>
       <w:spacing w:after="0" w:line="240" w:lineRule="auto"/>
@@ -4367,9 +4362,9 @@
       </w:tcPr>
     </w:tblStylePr>
   </w:style>
-  <w:style w:type="table" w:styleId="82">
+  <w:style w:type="table" w:styleId="708">
     <w:name w:val="Grid Table 5 Dark- Accent 1"/>
-    <w:basedOn w:val="599"/>
+    <w:basedOn w:val="817"/>
     <w:uiPriority w:val="99"/>
     <w:pPr>
       <w:spacing w:after="0" w:line="240" w:lineRule="auto"/>
@@ -4446,9 +4441,9 @@
       </w:tcPr>
     </w:tblStylePr>
   </w:style>
-  <w:style w:type="table" w:styleId="83">
+  <w:style w:type="table" w:styleId="709">
     <w:name w:val="Grid Table 5 Dark - Accent 2"/>
-    <w:basedOn w:val="599"/>
+    <w:basedOn w:val="817"/>
     <w:uiPriority w:val="99"/>
     <w:pPr>
       <w:spacing w:after="0" w:line="240" w:lineRule="auto"/>
@@ -4525,9 +4520,9 @@
       </w:tcPr>
     </w:tblStylePr>
   </w:style>
-  <w:style w:type="table" w:styleId="84">
+  <w:style w:type="table" w:styleId="710">
     <w:name w:val="Grid Table 5 Dark - Accent 3"/>
-    <w:basedOn w:val="599"/>
+    <w:basedOn w:val="817"/>
     <w:uiPriority w:val="99"/>
     <w:pPr>
       <w:spacing w:after="0" w:line="240" w:lineRule="auto"/>
@@ -4604,9 +4599,9 @@
       </w:tcPr>
     </w:tblStylePr>
   </w:style>
-  <w:style w:type="table" w:styleId="85">
+  <w:style w:type="table" w:styleId="711">
     <w:name w:val="Grid Table 5 Dark- Accent 4"/>
-    <w:basedOn w:val="599"/>
+    <w:basedOn w:val="817"/>
     <w:uiPriority w:val="99"/>
     <w:pPr>
       <w:spacing w:after="0" w:line="240" w:lineRule="auto"/>
@@ -4683,9 +4678,9 @@
       </w:tcPr>
     </w:tblStylePr>
   </w:style>
-  <w:style w:type="table" w:styleId="86">
+  <w:style w:type="table" w:styleId="712">
     <w:name w:val="Grid Table 5 Dark - Accent 5"/>
-    <w:basedOn w:val="599"/>
+    <w:basedOn w:val="817"/>
     <w:uiPriority w:val="99"/>
     <w:pPr>
       <w:spacing w:after="0" w:line="240" w:lineRule="auto"/>
@@ -4762,9 +4757,9 @@
       </w:tcPr>
     </w:tblStylePr>
   </w:style>
-  <w:style w:type="table" w:styleId="87">
+  <w:style w:type="table" w:styleId="713">
     <w:name w:val="Grid Table 5 Dark - Accent 6"/>
-    <w:basedOn w:val="599"/>
+    <w:basedOn w:val="817"/>
     <w:uiPriority w:val="99"/>
     <w:pPr>
       <w:spacing w:after="0" w:line="240" w:lineRule="auto"/>
@@ -4841,9 +4836,9 @@
       </w:tcPr>
     </w:tblStylePr>
   </w:style>
-  <w:style w:type="table" w:styleId="88">
+  <w:style w:type="table" w:styleId="714">
     <w:name w:val="Grid Table 6 Colorful"/>
-    <w:basedOn w:val="599"/>
+    <w:basedOn w:val="817"/>
     <w:uiPriority w:val="99"/>
     <w:pPr>
       <w:spacing w:after="0" w:line="240" w:lineRule="auto"/>
@@ -4920,9 +4915,9 @@
       </w:rPr>
     </w:tblStylePr>
   </w:style>
-  <w:style w:type="table" w:styleId="89">
+  <w:style w:type="table" w:styleId="715">
     <w:name w:val="Grid Table 6 Colorful - Accent 1"/>
-    <w:basedOn w:val="599"/>
+    <w:basedOn w:val="817"/>
     <w:uiPriority w:val="99"/>
     <w:pPr>
       <w:spacing w:after="0" w:line="240" w:lineRule="auto"/>
@@ -4999,9 +4994,9 @@
       </w:rPr>
     </w:tblStylePr>
   </w:style>
-  <w:style w:type="table" w:styleId="90">
+  <w:style w:type="table" w:styleId="716">
     <w:name w:val="Grid Table 6 Colorful - Accent 2"/>
-    <w:basedOn w:val="599"/>
+    <w:basedOn w:val="817"/>
     <w:uiPriority w:val="99"/>
     <w:pPr>
       <w:spacing w:after="0" w:line="240" w:lineRule="auto"/>
@@ -5078,9 +5073,9 @@
       </w:rPr>
     </w:tblStylePr>
   </w:style>
-  <w:style w:type="table" w:styleId="91">
+  <w:style w:type="table" w:styleId="717">
     <w:name w:val="Grid Table 6 Colorful - Accent 3"/>
-    <w:basedOn w:val="599"/>
+    <w:basedOn w:val="817"/>
     <w:uiPriority w:val="99"/>
     <w:pPr>
       <w:spacing w:after="0" w:line="240" w:lineRule="auto"/>
@@ -5157,9 +5152,9 @@
       </w:rPr>
     </w:tblStylePr>
   </w:style>
-  <w:style w:type="table" w:styleId="92">
+  <w:style w:type="table" w:styleId="718">
     <w:name w:val="Grid Table 6 Colorful - Accent 4"/>
-    <w:basedOn w:val="599"/>
+    <w:basedOn w:val="817"/>
     <w:uiPriority w:val="99"/>
     <w:pPr>
       <w:spacing w:after="0" w:line="240" w:lineRule="auto"/>
@@ -5236,9 +5231,9 @@
       </w:rPr>
     </w:tblStylePr>
   </w:style>
-  <w:style w:type="table" w:styleId="93">
+  <w:style w:type="table" w:styleId="719">
     <w:name w:val="Grid Table 6 Colorful - Accent 5"/>
-    <w:basedOn w:val="599"/>
+    <w:basedOn w:val="817"/>
     <w:uiPriority w:val="99"/>
     <w:pPr>
       <w:spacing w:after="0" w:line="240" w:lineRule="auto"/>
@@ -5315,9 +5310,9 @@
       </w:rPr>
     </w:tblStylePr>
   </w:style>
-  <w:style w:type="table" w:styleId="94">
+  <w:style w:type="table" w:styleId="720">
     <w:name w:val="Grid Table 6 Colorful - Accent 6"/>
-    <w:basedOn w:val="599"/>
+    <w:basedOn w:val="817"/>
     <w:uiPriority w:val="99"/>
     <w:pPr>
       <w:spacing w:after="0" w:line="240" w:lineRule="auto"/>
@@ -5394,9 +5389,9 @@
       </w:rPr>
     </w:tblStylePr>
   </w:style>
-  <w:style w:type="table" w:styleId="95">
+  <w:style w:type="table" w:styleId="721">
     <w:name w:val="Grid Table 7 Colorful"/>
-    <w:basedOn w:val="599"/>
+    <w:basedOn w:val="817"/>
     <w:uiPriority w:val="99"/>
     <w:pPr>
       <w:spacing w:after="0" w:line="240" w:lineRule="auto"/>
@@ -5447,9 +5442,9 @@
       <w:tcPr>
         <w:shd w:color="ffffff"/>
         <w:tcBorders>
-          <w:top w:val="none"/>
-          <w:left w:val="none"/>
-          <w:bottom w:val="none"/>
+          <w:top w:val="none" w:color="000000" w:sz="4" w:space="0"/>
+          <w:left w:val="none" w:color="000000" w:sz="4" w:space="0"/>
+          <w:bottom w:val="none" w:color="000000" w:sz="4" w:space="0"/>
           <w:right w:val="single" w:color="000000" w:themeColor="text1" w:themeTint="80" w:sz="4" w:space="0"/>
         </w:tcBorders>
       </w:tcPr>
@@ -5464,10 +5459,10 @@
       <w:tcPr>
         <w:shd w:val="clear" w:color="ffffff" w:themeColor="light1" w:fill="ffffff" w:themeFill="light1"/>
         <w:tcBorders>
-          <w:top w:val="none"/>
-          <w:left w:val="none"/>
+          <w:top w:val="none" w:color="000000" w:sz="4" w:space="0"/>
+          <w:left w:val="none" w:color="000000" w:sz="4" w:space="0"/>
           <w:bottom w:val="single" w:color="000000" w:themeColor="text1" w:themeTint="80" w:sz="4" w:space="0"/>
-          <w:right w:val="none"/>
+          <w:right w:val="none" w:color="000000" w:sz="4" w:space="0"/>
         </w:tcBorders>
       </w:tcPr>
     </w:tblStylePr>
@@ -5481,10 +5476,10 @@
       <w:tcPr>
         <w:shd w:color="ffffff"/>
         <w:tcBorders>
-          <w:top w:val="none"/>
+          <w:top w:val="none" w:color="000000" w:sz="4" w:space="0"/>
           <w:left w:val="single" w:color="000000" w:themeColor="text1" w:themeTint="80" w:sz="4" w:space="0"/>
-          <w:bottom w:val="none"/>
-          <w:right w:val="none"/>
+          <w:bottom w:val="none" w:color="000000" w:sz="4" w:space="0"/>
+          <w:right w:val="none" w:color="000000" w:sz="4" w:space="0"/>
         </w:tcBorders>
       </w:tcPr>
     </w:tblStylePr>
@@ -5499,16 +5494,16 @@
         <w:shd w:val="clear" w:color="ffffff" w:themeColor="light1" w:fill="ffffff" w:themeFill="light1"/>
         <w:tcBorders>
           <w:top w:val="single" w:color="000000" w:themeColor="text1" w:themeTint="80" w:sz="4" w:space="0"/>
-          <w:left w:val="none"/>
-          <w:bottom w:val="none"/>
-          <w:right w:val="none"/>
-        </w:tcBorders>
-      </w:tcPr>
-    </w:tblStylePr>
-  </w:style>
-  <w:style w:type="table" w:styleId="96">
+          <w:left w:val="none" w:color="000000" w:sz="4" w:space="0"/>
+          <w:bottom w:val="none" w:color="000000" w:sz="4" w:space="0"/>
+          <w:right w:val="none" w:color="000000" w:sz="4" w:space="0"/>
+        </w:tcBorders>
+      </w:tcPr>
+    </w:tblStylePr>
+  </w:style>
+  <w:style w:type="table" w:styleId="722">
     <w:name w:val="Grid Table 7 Colorful - Accent 1"/>
-    <w:basedOn w:val="599"/>
+    <w:basedOn w:val="817"/>
     <w:uiPriority w:val="99"/>
     <w:pPr>
       <w:spacing w:after="0" w:line="240" w:lineRule="auto"/>
@@ -5559,9 +5554,9 @@
       <w:tcPr>
         <w:shd w:color="ffffff"/>
         <w:tcBorders>
-          <w:top w:val="none"/>
-          <w:left w:val="none"/>
-          <w:bottom w:val="none"/>
+          <w:top w:val="none" w:color="000000" w:sz="4" w:space="0"/>
+          <w:left w:val="none" w:color="000000" w:sz="4" w:space="0"/>
+          <w:bottom w:val="none" w:color="000000" w:sz="4" w:space="0"/>
           <w:right w:val="single" w:color="000000" w:themeColor="accent1" w:themeTint="80" w:sz="4" w:space="0"/>
         </w:tcBorders>
       </w:tcPr>
@@ -5576,10 +5571,10 @@
       <w:tcPr>
         <w:shd w:val="clear" w:color="ffffff" w:themeColor="light1" w:fill="ffffff" w:themeFill="light1"/>
         <w:tcBorders>
-          <w:top w:val="none"/>
-          <w:left w:val="none"/>
+          <w:top w:val="none" w:color="000000" w:sz="4" w:space="0"/>
+          <w:left w:val="none" w:color="000000" w:sz="4" w:space="0"/>
           <w:bottom w:val="single" w:color="000000" w:themeColor="accent1" w:themeTint="80" w:sz="4" w:space="0"/>
-          <w:right w:val="none"/>
+          <w:right w:val="none" w:color="000000" w:sz="4" w:space="0"/>
         </w:tcBorders>
       </w:tcPr>
     </w:tblStylePr>
@@ -5593,10 +5588,10 @@
       <w:tcPr>
         <w:shd w:color="ffffff"/>
         <w:tcBorders>
-          <w:top w:val="none"/>
+          <w:top w:val="none" w:color="000000" w:sz="4" w:space="0"/>
           <w:left w:val="single" w:color="000000" w:themeColor="accent1" w:themeTint="80" w:sz="4" w:space="0"/>
-          <w:bottom w:val="none"/>
-          <w:right w:val="none"/>
+          <w:bottom w:val="none" w:color="000000" w:sz="4" w:space="0"/>
+          <w:right w:val="none" w:color="000000" w:sz="4" w:space="0"/>
         </w:tcBorders>
       </w:tcPr>
     </w:tblStylePr>
@@ -5611,16 +5606,16 @@
         <w:shd w:val="clear" w:color="ffffff" w:themeColor="light1" w:fill="ffffff" w:themeFill="light1"/>
         <w:tcBorders>
           <w:top w:val="single" w:color="000000" w:themeColor="accent1" w:themeTint="80" w:sz="4" w:space="0"/>
-          <w:left w:val="none"/>
-          <w:bottom w:val="none"/>
-          <w:right w:val="none"/>
-        </w:tcBorders>
-      </w:tcPr>
-    </w:tblStylePr>
-  </w:style>
-  <w:style w:type="table" w:styleId="97">
+          <w:left w:val="none" w:color="000000" w:sz="4" w:space="0"/>
+          <w:bottom w:val="none" w:color="000000" w:sz="4" w:space="0"/>
+          <w:right w:val="none" w:color="000000" w:sz="4" w:space="0"/>
+        </w:tcBorders>
+      </w:tcPr>
+    </w:tblStylePr>
+  </w:style>
+  <w:style w:type="table" w:styleId="723">
     <w:name w:val="Grid Table 7 Colorful - Accent 2"/>
-    <w:basedOn w:val="599"/>
+    <w:basedOn w:val="817"/>
     <w:uiPriority w:val="99"/>
     <w:pPr>
       <w:spacing w:after="0" w:line="240" w:lineRule="auto"/>
@@ -5671,9 +5666,9 @@
       <w:tcPr>
         <w:shd w:color="ffffff"/>
         <w:tcBorders>
-          <w:top w:val="none"/>
-          <w:left w:val="none"/>
-          <w:bottom w:val="none"/>
+          <w:top w:val="none" w:color="000000" w:sz="4" w:space="0"/>
+          <w:left w:val="none" w:color="000000" w:sz="4" w:space="0"/>
+          <w:bottom w:val="none" w:color="000000" w:sz="4" w:space="0"/>
           <w:right w:val="single" w:color="000000" w:themeColor="accent2" w:themeTint="97" w:sz="4" w:space="0"/>
         </w:tcBorders>
       </w:tcPr>
@@ -5688,10 +5683,10 @@
       <w:tcPr>
         <w:shd w:val="clear" w:color="ffffff" w:themeColor="light1" w:fill="ffffff" w:themeFill="light1"/>
         <w:tcBorders>
-          <w:top w:val="none"/>
-          <w:left w:val="none"/>
+          <w:top w:val="none" w:color="000000" w:sz="4" w:space="0"/>
+          <w:left w:val="none" w:color="000000" w:sz="4" w:space="0"/>
           <w:bottom w:val="single" w:color="000000" w:themeColor="accent2" w:themeTint="97" w:sz="4" w:space="0"/>
-          <w:right w:val="none"/>
+          <w:right w:val="none" w:color="000000" w:sz="4" w:space="0"/>
         </w:tcBorders>
       </w:tcPr>
     </w:tblStylePr>
@@ -5705,10 +5700,10 @@
       <w:tcPr>
         <w:shd w:color="ffffff"/>
         <w:tcBorders>
-          <w:top w:val="none"/>
+          <w:top w:val="none" w:color="000000" w:sz="4" w:space="0"/>
           <w:left w:val="single" w:color="000000" w:themeColor="accent2" w:themeTint="97" w:sz="4" w:space="0"/>
-          <w:bottom w:val="none"/>
-          <w:right w:val="none"/>
+          <w:bottom w:val="none" w:color="000000" w:sz="4" w:space="0"/>
+          <w:right w:val="none" w:color="000000" w:sz="4" w:space="0"/>
         </w:tcBorders>
       </w:tcPr>
     </w:tblStylePr>
@@ -5723,16 +5718,16 @@
         <w:shd w:val="clear" w:color="ffffff" w:themeColor="light1" w:fill="ffffff" w:themeFill="light1"/>
         <w:tcBorders>
           <w:top w:val="single" w:color="000000" w:themeColor="accent2" w:themeTint="97" w:sz="4" w:space="0"/>
-          <w:left w:val="none"/>
-          <w:bottom w:val="none"/>
-          <w:right w:val="none"/>
-        </w:tcBorders>
-      </w:tcPr>
-    </w:tblStylePr>
-  </w:style>
-  <w:style w:type="table" w:styleId="98">
+          <w:left w:val="none" w:color="000000" w:sz="4" w:space="0"/>
+          <w:bottom w:val="none" w:color="000000" w:sz="4" w:space="0"/>
+          <w:right w:val="none" w:color="000000" w:sz="4" w:space="0"/>
+        </w:tcBorders>
+      </w:tcPr>
+    </w:tblStylePr>
+  </w:style>
+  <w:style w:type="table" w:styleId="724">
     <w:name w:val="Grid Table 7 Colorful - Accent 3"/>
-    <w:basedOn w:val="599"/>
+    <w:basedOn w:val="817"/>
     <w:uiPriority w:val="99"/>
     <w:pPr>
       <w:spacing w:after="0" w:line="240" w:lineRule="auto"/>
@@ -5783,9 +5778,9 @@
       <w:tcPr>
         <w:shd w:color="ffffff"/>
         <w:tcBorders>
-          <w:top w:val="none"/>
-          <w:left w:val="none"/>
-          <w:bottom w:val="none"/>
+          <w:top w:val="none" w:color="000000" w:sz="4" w:space="0"/>
+          <w:left w:val="none" w:color="000000" w:sz="4" w:space="0"/>
+          <w:bottom w:val="none" w:color="000000" w:sz="4" w:space="0"/>
           <w:right w:val="single" w:color="000000" w:themeColor="accent3" w:themeTint="FE" w:sz="4" w:space="0"/>
         </w:tcBorders>
       </w:tcPr>
@@ -5800,10 +5795,10 @@
       <w:tcPr>
         <w:shd w:val="clear" w:color="ffffff" w:themeColor="light1" w:fill="ffffff" w:themeFill="light1"/>
         <w:tcBorders>
-          <w:top w:val="none"/>
-          <w:left w:val="none"/>
+          <w:top w:val="none" w:color="000000" w:sz="4" w:space="0"/>
+          <w:left w:val="none" w:color="000000" w:sz="4" w:space="0"/>
           <w:bottom w:val="single" w:color="000000" w:themeColor="accent3" w:themeTint="FE" w:sz="4" w:space="0"/>
-          <w:right w:val="none"/>
+          <w:right w:val="none" w:color="000000" w:sz="4" w:space="0"/>
         </w:tcBorders>
       </w:tcPr>
     </w:tblStylePr>
@@ -5817,10 +5812,10 @@
       <w:tcPr>
         <w:shd w:color="ffffff"/>
         <w:tcBorders>
-          <w:top w:val="none"/>
+          <w:top w:val="none" w:color="000000" w:sz="4" w:space="0"/>
           <w:left w:val="single" w:color="000000" w:themeColor="accent3" w:themeTint="FE" w:sz="4" w:space="0"/>
-          <w:bottom w:val="none"/>
-          <w:right w:val="none"/>
+          <w:bottom w:val="none" w:color="000000" w:sz="4" w:space="0"/>
+          <w:right w:val="none" w:color="000000" w:sz="4" w:space="0"/>
         </w:tcBorders>
       </w:tcPr>
     </w:tblStylePr>
@@ -5835,16 +5830,16 @@
         <w:shd w:val="clear" w:color="ffffff" w:themeColor="light1" w:fill="ffffff" w:themeFill="light1"/>
         <w:tcBorders>
           <w:top w:val="single" w:color="000000" w:themeColor="accent3" w:themeTint="FE" w:sz="4" w:space="0"/>
-          <w:left w:val="none"/>
-          <w:bottom w:val="none"/>
-          <w:right w:val="none"/>
-        </w:tcBorders>
-      </w:tcPr>
-    </w:tblStylePr>
-  </w:style>
-  <w:style w:type="table" w:styleId="99">
+          <w:left w:val="none" w:color="000000" w:sz="4" w:space="0"/>
+          <w:bottom w:val="none" w:color="000000" w:sz="4" w:space="0"/>
+          <w:right w:val="none" w:color="000000" w:sz="4" w:space="0"/>
+        </w:tcBorders>
+      </w:tcPr>
+    </w:tblStylePr>
+  </w:style>
+  <w:style w:type="table" w:styleId="725">
     <w:name w:val="Grid Table 7 Colorful - Accent 4"/>
-    <w:basedOn w:val="599"/>
+    <w:basedOn w:val="817"/>
     <w:uiPriority w:val="99"/>
     <w:pPr>
       <w:spacing w:after="0" w:line="240" w:lineRule="auto"/>
@@ -5895,9 +5890,9 @@
       <w:tcPr>
         <w:shd w:color="ffffff"/>
         <w:tcBorders>
-          <w:top w:val="none"/>
-          <w:left w:val="none"/>
-          <w:bottom w:val="none"/>
+          <w:top w:val="none" w:color="000000" w:sz="4" w:space="0"/>
+          <w:left w:val="none" w:color="000000" w:sz="4" w:space="0"/>
+          <w:bottom w:val="none" w:color="000000" w:sz="4" w:space="0"/>
           <w:right w:val="single" w:color="000000" w:themeColor="accent4" w:themeTint="9A" w:sz="4" w:space="0"/>
         </w:tcBorders>
       </w:tcPr>
@@ -5912,10 +5907,10 @@
       <w:tcPr>
         <w:shd w:val="clear" w:color="ffffff" w:themeColor="light1" w:fill="ffffff" w:themeFill="light1"/>
         <w:tcBorders>
-          <w:top w:val="none"/>
-          <w:left w:val="none"/>
+          <w:top w:val="none" w:color="000000" w:sz="4" w:space="0"/>
+          <w:left w:val="none" w:color="000000" w:sz="4" w:space="0"/>
           <w:bottom w:val="single" w:color="000000" w:themeColor="accent4" w:themeTint="9A" w:sz="4" w:space="0"/>
-          <w:right w:val="none"/>
+          <w:right w:val="none" w:color="000000" w:sz="4" w:space="0"/>
         </w:tcBorders>
       </w:tcPr>
     </w:tblStylePr>
@@ -5929,10 +5924,10 @@
       <w:tcPr>
         <w:shd w:color="ffffff"/>
         <w:tcBorders>
-          <w:top w:val="none"/>
+          <w:top w:val="none" w:color="000000" w:sz="4" w:space="0"/>
           <w:left w:val="single" w:color="000000" w:themeColor="accent4" w:themeTint="9A" w:sz="4" w:space="0"/>
-          <w:bottom w:val="none"/>
-          <w:right w:val="none"/>
+          <w:bottom w:val="none" w:color="000000" w:sz="4" w:space="0"/>
+          <w:right w:val="none" w:color="000000" w:sz="4" w:space="0"/>
         </w:tcBorders>
       </w:tcPr>
     </w:tblStylePr>
@@ -5947,16 +5942,16 @@
         <w:shd w:val="clear" w:color="ffffff" w:themeColor="light1" w:fill="ffffff" w:themeFill="light1"/>
         <w:tcBorders>
           <w:top w:val="single" w:color="000000" w:themeColor="accent4" w:themeTint="9A" w:sz="4" w:space="0"/>
-          <w:left w:val="none"/>
-          <w:bottom w:val="none"/>
-          <w:right w:val="none"/>
-        </w:tcBorders>
-      </w:tcPr>
-    </w:tblStylePr>
-  </w:style>
-  <w:style w:type="table" w:styleId="100">
+          <w:left w:val="none" w:color="000000" w:sz="4" w:space="0"/>
+          <w:bottom w:val="none" w:color="000000" w:sz="4" w:space="0"/>
+          <w:right w:val="none" w:color="000000" w:sz="4" w:space="0"/>
+        </w:tcBorders>
+      </w:tcPr>
+    </w:tblStylePr>
+  </w:style>
+  <w:style w:type="table" w:styleId="726">
     <w:name w:val="Grid Table 7 Colorful - Accent 5"/>
-    <w:basedOn w:val="599"/>
+    <w:basedOn w:val="817"/>
     <w:uiPriority w:val="99"/>
     <w:pPr>
       <w:spacing w:after="0" w:line="240" w:lineRule="auto"/>
@@ -6007,9 +6002,9 @@
       <w:tcPr>
         <w:shd w:color="ffffff"/>
         <w:tcBorders>
-          <w:top w:val="none"/>
-          <w:left w:val="none"/>
-          <w:bottom w:val="none"/>
+          <w:top w:val="none" w:color="000000" w:sz="4" w:space="0"/>
+          <w:left w:val="none" w:color="000000" w:sz="4" w:space="0"/>
+          <w:bottom w:val="none" w:color="000000" w:sz="4" w:space="0"/>
           <w:right w:val="single" w:color="000000" w:themeColor="accent5" w:themeTint="90" w:sz="4" w:space="0"/>
         </w:tcBorders>
       </w:tcPr>
@@ -6024,10 +6019,10 @@
       <w:tcPr>
         <w:shd w:val="clear" w:color="ffffff" w:themeColor="light1" w:fill="ffffff" w:themeFill="light1"/>
         <w:tcBorders>
-          <w:top w:val="none"/>
-          <w:left w:val="none"/>
+          <w:top w:val="none" w:color="000000" w:sz="4" w:space="0"/>
+          <w:left w:val="none" w:color="000000" w:sz="4" w:space="0"/>
           <w:bottom w:val="single" w:color="000000" w:themeColor="accent5" w:themeTint="90" w:sz="4" w:space="0"/>
-          <w:right w:val="none"/>
+          <w:right w:val="none" w:color="000000" w:sz="4" w:space="0"/>
         </w:tcBorders>
       </w:tcPr>
     </w:tblStylePr>
@@ -6041,10 +6036,10 @@
       <w:tcPr>
         <w:shd w:color="ffffff"/>
         <w:tcBorders>
-          <w:top w:val="none"/>
+          <w:top w:val="none" w:color="000000" w:sz="4" w:space="0"/>
           <w:left w:val="single" w:color="000000" w:themeColor="accent5" w:themeTint="90" w:sz="4" w:space="0"/>
-          <w:bottom w:val="none"/>
-          <w:right w:val="none"/>
+          <w:bottom w:val="none" w:color="000000" w:sz="4" w:space="0"/>
+          <w:right w:val="none" w:color="000000" w:sz="4" w:space="0"/>
         </w:tcBorders>
       </w:tcPr>
     </w:tblStylePr>
@@ -6059,16 +6054,16 @@
         <w:shd w:val="clear" w:color="ffffff" w:themeColor="light1" w:fill="ffffff" w:themeFill="light1"/>
         <w:tcBorders>
           <w:top w:val="single" w:color="000000" w:themeColor="accent5" w:themeTint="90" w:sz="4" w:space="0"/>
-          <w:left w:val="none"/>
-          <w:bottom w:val="none"/>
-          <w:right w:val="none"/>
-        </w:tcBorders>
-      </w:tcPr>
-    </w:tblStylePr>
-  </w:style>
-  <w:style w:type="table" w:styleId="101">
+          <w:left w:val="none" w:color="000000" w:sz="4" w:space="0"/>
+          <w:bottom w:val="none" w:color="000000" w:sz="4" w:space="0"/>
+          <w:right w:val="none" w:color="000000" w:sz="4" w:space="0"/>
+        </w:tcBorders>
+      </w:tcPr>
+    </w:tblStylePr>
+  </w:style>
+  <w:style w:type="table" w:styleId="727">
     <w:name w:val="Grid Table 7 Colorful - Accent 6"/>
-    <w:basedOn w:val="599"/>
+    <w:basedOn w:val="817"/>
     <w:uiPriority w:val="99"/>
     <w:pPr>
       <w:spacing w:after="0" w:line="240" w:lineRule="auto"/>
@@ -6119,9 +6114,9 @@
       <w:tcPr>
         <w:shd w:color="ffffff"/>
         <w:tcBorders>
-          <w:top w:val="none"/>
-          <w:left w:val="none"/>
-          <w:bottom w:val="none"/>
+          <w:top w:val="none" w:color="000000" w:sz="4" w:space="0"/>
+          <w:left w:val="none" w:color="000000" w:sz="4" w:space="0"/>
+          <w:bottom w:val="none" w:color="000000" w:sz="4" w:space="0"/>
           <w:right w:val="single" w:color="000000" w:themeColor="accent6" w:themeTint="90" w:sz="4" w:space="0"/>
         </w:tcBorders>
       </w:tcPr>
@@ -6136,10 +6131,10 @@
       <w:tcPr>
         <w:shd w:val="clear" w:color="ffffff" w:themeColor="light1" w:fill="ffffff" w:themeFill="light1"/>
         <w:tcBorders>
-          <w:top w:val="none"/>
-          <w:left w:val="none"/>
+          <w:top w:val="none" w:color="000000" w:sz="4" w:space="0"/>
+          <w:left w:val="none" w:color="000000" w:sz="4" w:space="0"/>
           <w:bottom w:val="single" w:color="000000" w:themeColor="accent6" w:themeTint="90" w:sz="4" w:space="0"/>
-          <w:right w:val="none"/>
+          <w:right w:val="none" w:color="000000" w:sz="4" w:space="0"/>
         </w:tcBorders>
       </w:tcPr>
     </w:tblStylePr>
@@ -6153,10 +6148,10 @@
       <w:tcPr>
         <w:shd w:color="ffffff"/>
         <w:tcBorders>
-          <w:top w:val="none"/>
+          <w:top w:val="none" w:color="000000" w:sz="4" w:space="0"/>
           <w:left w:val="single" w:color="000000" w:themeColor="accent6" w:themeTint="90" w:sz="4" w:space="0"/>
-          <w:bottom w:val="none"/>
-          <w:right w:val="none"/>
+          <w:bottom w:val="none" w:color="000000" w:sz="4" w:space="0"/>
+          <w:right w:val="none" w:color="000000" w:sz="4" w:space="0"/>
         </w:tcBorders>
       </w:tcPr>
     </w:tblStylePr>
@@ -6171,16 +6166,16 @@
         <w:shd w:val="clear" w:color="ffffff" w:themeColor="light1" w:fill="ffffff" w:themeFill="light1"/>
         <w:tcBorders>
           <w:top w:val="single" w:color="000000" w:themeColor="accent6" w:themeTint="90" w:sz="4" w:space="0"/>
-          <w:left w:val="none"/>
-          <w:bottom w:val="none"/>
-          <w:right w:val="none"/>
-        </w:tcBorders>
-      </w:tcPr>
-    </w:tblStylePr>
-  </w:style>
-  <w:style w:type="table" w:styleId="102">
+          <w:left w:val="none" w:color="000000" w:sz="4" w:space="0"/>
+          <w:bottom w:val="none" w:color="000000" w:sz="4" w:space="0"/>
+          <w:right w:val="none" w:color="000000" w:sz="4" w:space="0"/>
+        </w:tcBorders>
+      </w:tcPr>
+    </w:tblStylePr>
+  </w:style>
+  <w:style w:type="table" w:styleId="728">
     <w:name w:val="List Table 1 Light"/>
-    <w:basedOn w:val="599"/>
+    <w:basedOn w:val="817"/>
     <w:uiPriority w:val="99"/>
     <w:pPr>
       <w:spacing w:after="0" w:line="240" w:lineRule="auto"/>
@@ -6241,9 +6236,9 @@
       </w:tcPr>
     </w:tblStylePr>
   </w:style>
-  <w:style w:type="table" w:styleId="103">
+  <w:style w:type="table" w:styleId="729">
     <w:name w:val="List Table 1 Light - Accent 1"/>
-    <w:basedOn w:val="599"/>
+    <w:basedOn w:val="817"/>
     <w:uiPriority w:val="99"/>
     <w:pPr>
       <w:spacing w:after="0" w:line="240" w:lineRule="auto"/>
@@ -6304,9 +6299,9 @@
       </w:tcPr>
     </w:tblStylePr>
   </w:style>
-  <w:style w:type="table" w:styleId="104">
+  <w:style w:type="table" w:styleId="730">
     <w:name w:val="List Table 1 Light - Accent 2"/>
-    <w:basedOn w:val="599"/>
+    <w:basedOn w:val="817"/>
     <w:uiPriority w:val="99"/>
     <w:pPr>
       <w:spacing w:after="0" w:line="240" w:lineRule="auto"/>
@@ -6367,9 +6362,9 @@
       </w:tcPr>
     </w:tblStylePr>
   </w:style>
-  <w:style w:type="table" w:styleId="105">
+  <w:style w:type="table" w:styleId="731">
     <w:name w:val="List Table 1 Light - Accent 3"/>
-    <w:basedOn w:val="599"/>
+    <w:basedOn w:val="817"/>
     <w:uiPriority w:val="99"/>
     <w:pPr>
       <w:spacing w:after="0" w:line="240" w:lineRule="auto"/>
@@ -6430,9 +6425,9 @@
       </w:tcPr>
     </w:tblStylePr>
   </w:style>
-  <w:style w:type="table" w:styleId="106">
+  <w:style w:type="table" w:styleId="732">
     <w:name w:val="List Table 1 Light - Accent 4"/>
-    <w:basedOn w:val="599"/>
+    <w:basedOn w:val="817"/>
     <w:uiPriority w:val="99"/>
     <w:pPr>
       <w:spacing w:after="0" w:line="240" w:lineRule="auto"/>
@@ -6493,9 +6488,9 @@
       </w:tcPr>
     </w:tblStylePr>
   </w:style>
-  <w:style w:type="table" w:styleId="107">
+  <w:style w:type="table" w:styleId="733">
     <w:name w:val="List Table 1 Light - Accent 5"/>
-    <w:basedOn w:val="599"/>
+    <w:basedOn w:val="817"/>
     <w:uiPriority w:val="99"/>
     <w:pPr>
       <w:spacing w:after="0" w:line="240" w:lineRule="auto"/>
@@ -6556,9 +6551,9 @@
       </w:tcPr>
     </w:tblStylePr>
   </w:style>
-  <w:style w:type="table" w:styleId="108">
+  <w:style w:type="table" w:styleId="734">
     <w:name w:val="List Table 1 Light - Accent 6"/>
-    <w:basedOn w:val="599"/>
+    <w:basedOn w:val="817"/>
     <w:uiPriority w:val="99"/>
     <w:pPr>
       <w:spacing w:after="0" w:line="240" w:lineRule="auto"/>
@@ -6619,9 +6614,9 @@
       </w:tcPr>
     </w:tblStylePr>
   </w:style>
-  <w:style w:type="table" w:styleId="109">
+  <w:style w:type="table" w:styleId="735">
     <w:name w:val="List Table 2"/>
-    <w:basedOn w:val="599"/>
+    <w:basedOn w:val="817"/>
     <w:uiPriority w:val="99"/>
     <w:pPr>
       <w:spacing w:after="0" w:line="240" w:lineRule="auto"/>
@@ -6705,9 +6700,9 @@
       </w:tcPr>
     </w:tblStylePr>
   </w:style>
-  <w:style w:type="table" w:styleId="110">
+  <w:style w:type="table" w:styleId="736">
     <w:name w:val="List Table 2 - Accent 1"/>
-    <w:basedOn w:val="599"/>
+    <w:basedOn w:val="817"/>
     <w:uiPriority w:val="99"/>
     <w:pPr>
       <w:spacing w:after="0" w:line="240" w:lineRule="auto"/>
@@ -6791,9 +6786,9 @@
       </w:tcPr>
     </w:tblStylePr>
   </w:style>
-  <w:style w:type="table" w:styleId="111">
+  <w:style w:type="table" w:styleId="737">
     <w:name w:val="List Table 2 - Accent 2"/>
-    <w:basedOn w:val="599"/>
+    <w:basedOn w:val="817"/>
     <w:uiPriority w:val="99"/>
     <w:pPr>
       <w:spacing w:after="0" w:line="240" w:lineRule="auto"/>
@@ -6877,9 +6872,9 @@
       </w:tcPr>
     </w:tblStylePr>
   </w:style>
-  <w:style w:type="table" w:styleId="112">
+  <w:style w:type="table" w:styleId="738">
     <w:name w:val="List Table 2 - Accent 3"/>
-    <w:basedOn w:val="599"/>
+    <w:basedOn w:val="817"/>
     <w:uiPriority w:val="99"/>
     <w:pPr>
       <w:spacing w:after="0" w:line="240" w:lineRule="auto"/>
@@ -6963,9 +6958,9 @@
       </w:tcPr>
     </w:tblStylePr>
   </w:style>
-  <w:style w:type="table" w:styleId="113">
+  <w:style w:type="table" w:styleId="739">
     <w:name w:val="List Table 2 - Accent 4"/>
-    <w:basedOn w:val="599"/>
+    <w:basedOn w:val="817"/>
     <w:uiPriority w:val="99"/>
     <w:pPr>
       <w:spacing w:after="0" w:line="240" w:lineRule="auto"/>
@@ -7049,9 +7044,9 @@
       </w:tcPr>
     </w:tblStylePr>
   </w:style>
-  <w:style w:type="table" w:styleId="114">
+  <w:style w:type="table" w:styleId="740">
     <w:name w:val="List Table 2 - Accent 5"/>
-    <w:basedOn w:val="599"/>
+    <w:basedOn w:val="817"/>
     <w:uiPriority w:val="99"/>
     <w:pPr>
       <w:spacing w:after="0" w:line="240" w:lineRule="auto"/>
@@ -7135,9 +7130,9 @@
       </w:tcPr>
     </w:tblStylePr>
   </w:style>
-  <w:style w:type="table" w:styleId="115">
+  <w:style w:type="table" w:styleId="741">
     <w:name w:val="List Table 2 - Accent 6"/>
-    <w:basedOn w:val="599"/>
+    <w:basedOn w:val="817"/>
     <w:uiPriority w:val="99"/>
     <w:pPr>
       <w:spacing w:after="0" w:line="240" w:lineRule="auto"/>
@@ -7221,9 +7216,9 @@
       </w:tcPr>
     </w:tblStylePr>
   </w:style>
-  <w:style w:type="table" w:styleId="116">
+  <w:style w:type="table" w:styleId="742">
     <w:name w:val="List Table 3"/>
-    <w:basedOn w:val="599"/>
+    <w:basedOn w:val="817"/>
     <w:uiPriority w:val="99"/>
     <w:pPr>
       <w:spacing w:after="0" w:line="240" w:lineRule="auto"/>
@@ -7295,9 +7290,9 @@
       </w:rPr>
     </w:tblStylePr>
   </w:style>
-  <w:style w:type="table" w:styleId="117">
+  <w:style w:type="table" w:styleId="743">
     <w:name w:val="List Table 3 - Accent 1"/>
-    <w:basedOn w:val="599"/>
+    <w:basedOn w:val="817"/>
     <w:uiPriority w:val="99"/>
     <w:pPr>
       <w:spacing w:after="0" w:line="240" w:lineRule="auto"/>
@@ -7369,9 +7364,9 @@
       </w:rPr>
     </w:tblStylePr>
   </w:style>
-  <w:style w:type="table" w:styleId="118">
+  <w:style w:type="table" w:styleId="744">
     <w:name w:val="List Table 3 - Accent 2"/>
-    <w:basedOn w:val="599"/>
+    <w:basedOn w:val="817"/>
     <w:uiPriority w:val="99"/>
     <w:pPr>
       <w:spacing w:after="0" w:line="240" w:lineRule="auto"/>
@@ -7443,9 +7438,9 @@
       </w:rPr>
     </w:tblStylePr>
   </w:style>
-  <w:style w:type="table" w:styleId="119">
+  <w:style w:type="table" w:styleId="745">
     <w:name w:val="List Table 3 - Accent 3"/>
-    <w:basedOn w:val="599"/>
+    <w:basedOn w:val="817"/>
     <w:uiPriority w:val="99"/>
     <w:pPr>
       <w:spacing w:after="0" w:line="240" w:lineRule="auto"/>
@@ -7517,9 +7512,9 @@
       </w:rPr>
     </w:tblStylePr>
   </w:style>
-  <w:style w:type="table" w:styleId="120">
+  <w:style w:type="table" w:styleId="746">
     <w:name w:val="List Table 3 - Accent 4"/>
-    <w:basedOn w:val="599"/>
+    <w:basedOn w:val="817"/>
     <w:uiPriority w:val="99"/>
     <w:pPr>
       <w:spacing w:after="0" w:line="240" w:lineRule="auto"/>
@@ -7591,9 +7586,9 @@
       </w:rPr>
     </w:tblStylePr>
   </w:style>
-  <w:style w:type="table" w:styleId="121">
+  <w:style w:type="table" w:styleId="747">
     <w:name w:val="List Table 3 - Accent 5"/>
-    <w:basedOn w:val="599"/>
+    <w:basedOn w:val="817"/>
     <w:uiPriority w:val="99"/>
     <w:pPr>
       <w:spacing w:after="0" w:line="240" w:lineRule="auto"/>
@@ -7665,9 +7660,9 @@
       </w:rPr>
     </w:tblStylePr>
   </w:style>
-  <w:style w:type="table" w:styleId="122">
+  <w:style w:type="table" w:styleId="748">
     <w:name w:val="List Table 3 - Accent 6"/>
-    <w:basedOn w:val="599"/>
+    <w:basedOn w:val="817"/>
     <w:uiPriority w:val="99"/>
     <w:pPr>
       <w:spacing w:after="0" w:line="240" w:lineRule="auto"/>
@@ -7739,9 +7734,9 @@
       </w:rPr>
     </w:tblStylePr>
   </w:style>
-  <w:style w:type="table" w:styleId="123">
+  <w:style w:type="table" w:styleId="749">
     <w:name w:val="List Table 4"/>
-    <w:basedOn w:val="599"/>
+    <w:basedOn w:val="817"/>
     <w:uiPriority w:val="99"/>
     <w:pPr>
       <w:spacing w:after="0" w:line="240" w:lineRule="auto"/>
@@ -7808,9 +7803,9 @@
       </w:rPr>
     </w:tblStylePr>
   </w:style>
-  <w:style w:type="table" w:styleId="124">
+  <w:style w:type="table" w:styleId="750">
     <w:name w:val="List Table 4 - Accent 1"/>
-    <w:basedOn w:val="599"/>
+    <w:basedOn w:val="817"/>
     <w:uiPriority w:val="99"/>
     <w:pPr>
       <w:spacing w:after="0" w:line="240" w:lineRule="auto"/>
@@ -7877,9 +7872,9 @@
       </w:rPr>
     </w:tblStylePr>
   </w:style>
-  <w:style w:type="table" w:styleId="125">
+  <w:style w:type="table" w:styleId="751">
     <w:name w:val="List Table 4 - Accent 2"/>
-    <w:basedOn w:val="599"/>
+    <w:basedOn w:val="817"/>
     <w:uiPriority w:val="99"/>
     <w:pPr>
       <w:spacing w:after="0" w:line="240" w:lineRule="auto"/>
@@ -7946,9 +7941,9 @@
       </w:rPr>
     </w:tblStylePr>
   </w:style>
-  <w:style w:type="table" w:styleId="126">
+  <w:style w:type="table" w:styleId="752">
     <w:name w:val="List Table 4 - Accent 3"/>
-    <w:basedOn w:val="599"/>
+    <w:basedOn w:val="817"/>
     <w:uiPriority w:val="99"/>
     <w:pPr>
       <w:spacing w:after="0" w:line="240" w:lineRule="auto"/>
@@ -8015,9 +8010,9 @@
       </w:rPr>
     </w:tblStylePr>
   </w:style>
-  <w:style w:type="table" w:styleId="127">
+  <w:style w:type="table" w:styleId="753">
     <w:name w:val="List Table 4 - Accent 4"/>
-    <w:basedOn w:val="599"/>
+    <w:basedOn w:val="817"/>
     <w:uiPriority w:val="99"/>
     <w:pPr>
       <w:spacing w:after="0" w:line="240" w:lineRule="auto"/>
@@ -8084,9 +8079,9 @@
       </w:rPr>
     </w:tblStylePr>
   </w:style>
-  <w:style w:type="table" w:styleId="128">
+  <w:style w:type="table" w:styleId="754">
     <w:name w:val="List Table 4 - Accent 5"/>
-    <w:basedOn w:val="599"/>
+    <w:basedOn w:val="817"/>
     <w:uiPriority w:val="99"/>
     <w:pPr>
       <w:spacing w:after="0" w:line="240" w:lineRule="auto"/>
@@ -8153,9 +8148,9 @@
       </w:rPr>
     </w:tblStylePr>
   </w:style>
-  <w:style w:type="table" w:styleId="129">
+  <w:style w:type="table" w:styleId="755">
     <w:name w:val="List Table 4 - Accent 6"/>
-    <w:basedOn w:val="599"/>
+    <w:basedOn w:val="817"/>
     <w:uiPriority w:val="99"/>
     <w:pPr>
       <w:spacing w:after="0" w:line="240" w:lineRule="auto"/>
@@ -8222,9 +8217,9 @@
       </w:rPr>
     </w:tblStylePr>
   </w:style>
-  <w:style w:type="table" w:styleId="130">
+  <w:style w:type="table" w:styleId="756">
     <w:name w:val="List Table 5 Dark"/>
-    <w:basedOn w:val="599"/>
+    <w:basedOn w:val="817"/>
     <w:uiPriority w:val="99"/>
     <w:pPr>
       <w:spacing w:after="0" w:line="240" w:lineRule="auto"/>
@@ -8329,9 +8324,9 @@
       </w:rPr>
     </w:tblStylePr>
   </w:style>
-  <w:style w:type="table" w:styleId="131">
+  <w:style w:type="table" w:styleId="757">
     <w:name w:val="List Table 5 Dark - Accent 1"/>
-    <w:basedOn w:val="599"/>
+    <w:basedOn w:val="817"/>
     <w:uiPriority w:val="99"/>
     <w:pPr>
       <w:spacing w:after="0" w:line="240" w:lineRule="auto"/>
@@ -8436,9 +8431,9 @@
       </w:rPr>
     </w:tblStylePr>
   </w:style>
-  <w:style w:type="table" w:styleId="132">
+  <w:style w:type="table" w:styleId="758">
     <w:name w:val="List Table 5 Dark - Accent 2"/>
-    <w:basedOn w:val="599"/>
+    <w:basedOn w:val="817"/>
     <w:uiPriority w:val="99"/>
     <w:pPr>
       <w:spacing w:after="0" w:line="240" w:lineRule="auto"/>
@@ -8543,9 +8538,9 @@
       </w:rPr>
     </w:tblStylePr>
   </w:style>
-  <w:style w:type="table" w:styleId="133">
+  <w:style w:type="table" w:styleId="759">
     <w:name w:val="List Table 5 Dark - Accent 3"/>
-    <w:basedOn w:val="599"/>
+    <w:basedOn w:val="817"/>
     <w:uiPriority w:val="99"/>
     <w:pPr>
       <w:spacing w:after="0" w:line="240" w:lineRule="auto"/>
@@ -8650,9 +8645,9 @@
       </w:rPr>
     </w:tblStylePr>
   </w:style>
-  <w:style w:type="table" w:styleId="134">
+  <w:style w:type="table" w:styleId="760">
     <w:name w:val="List Table 5 Dark - Accent 4"/>
-    <w:basedOn w:val="599"/>
+    <w:basedOn w:val="817"/>
     <w:uiPriority w:val="99"/>
     <w:pPr>
       <w:spacing w:after="0" w:line="240" w:lineRule="auto"/>
@@ -8757,9 +8752,9 @@
       </w:rPr>
     </w:tblStylePr>
   </w:style>
-  <w:style w:type="table" w:styleId="135">
+  <w:style w:type="table" w:styleId="761">
     <w:name w:val="List Table 5 Dark - Accent 5"/>
-    <w:basedOn w:val="599"/>
+    <w:basedOn w:val="817"/>
     <w:uiPriority w:val="99"/>
     <w:pPr>
       <w:spacing w:after="0" w:line="240" w:lineRule="auto"/>
@@ -8864,9 +8859,9 @@
       </w:rPr>
     </w:tblStylePr>
   </w:style>
-  <w:style w:type="table" w:styleId="136">
+  <w:style w:type="table" w:styleId="762">
     <w:name w:val="List Table 5 Dark - Accent 6"/>
-    <w:basedOn w:val="599"/>
+    <w:basedOn w:val="817"/>
     <w:uiPriority w:val="99"/>
     <w:pPr>
       <w:spacing w:after="0" w:line="240" w:lineRule="auto"/>
@@ -8971,9 +8966,9 @@
       </w:rPr>
     </w:tblStylePr>
   </w:style>
-  <w:style w:type="table" w:styleId="137">
+  <w:style w:type="table" w:styleId="763">
     <w:name w:val="List Table 6 Colorful"/>
-    <w:basedOn w:val="599"/>
+    <w:basedOn w:val="817"/>
     <w:uiPriority w:val="99"/>
     <w:pPr>
       <w:spacing w:after="0" w:line="240" w:lineRule="auto"/>
@@ -9044,9 +9039,9 @@
       </w:tcPr>
     </w:tblStylePr>
   </w:style>
-  <w:style w:type="table" w:styleId="138">
+  <w:style w:type="table" w:styleId="764">
     <w:name w:val="List Table 6 Colorful - Accent 1"/>
-    <w:basedOn w:val="599"/>
+    <w:basedOn w:val="817"/>
     <w:uiPriority w:val="99"/>
     <w:pPr>
       <w:spacing w:after="0" w:line="240" w:lineRule="auto"/>
@@ -9117,9 +9112,9 @@
       </w:tcPr>
     </w:tblStylePr>
   </w:style>
-  <w:style w:type="table" w:styleId="139">
+  <w:style w:type="table" w:styleId="765">
     <w:name w:val="List Table 6 Colorful - Accent 2"/>
-    <w:basedOn w:val="599"/>
+    <w:basedOn w:val="817"/>
     <w:uiPriority w:val="99"/>
     <w:pPr>
       <w:spacing w:after="0" w:line="240" w:lineRule="auto"/>
@@ -9190,9 +9185,9 @@
       </w:tcPr>
     </w:tblStylePr>
   </w:style>
-  <w:style w:type="table" w:styleId="140">
+  <w:style w:type="table" w:styleId="766">
     <w:name w:val="List Table 6 Colorful - Accent 3"/>
-    <w:basedOn w:val="599"/>
+    <w:basedOn w:val="817"/>
     <w:uiPriority w:val="99"/>
     <w:pPr>
       <w:spacing w:after="0" w:line="240" w:lineRule="auto"/>
@@ -9263,9 +9258,9 @@
       </w:tcPr>
     </w:tblStylePr>
   </w:style>
-  <w:style w:type="table" w:styleId="141">
+  <w:style w:type="table" w:styleId="767">
     <w:name w:val="List Table 6 Colorful - Accent 4"/>
-    <w:basedOn w:val="599"/>
+    <w:basedOn w:val="817"/>
     <w:uiPriority w:val="99"/>
     <w:pPr>
       <w:spacing w:after="0" w:line="240" w:lineRule="auto"/>
@@ -9336,9 +9331,9 @@
       </w:tcPr>
     </w:tblStylePr>
   </w:style>
-  <w:style w:type="table" w:styleId="142">
+  <w:style w:type="table" w:styleId="768">
     <w:name w:val="List Table 6 Colorful - Accent 5"/>
-    <w:basedOn w:val="599"/>
+    <w:basedOn w:val="817"/>
     <w:uiPriority w:val="99"/>
     <w:pPr>
       <w:spacing w:after="0" w:line="240" w:lineRule="auto"/>
@@ -9409,9 +9404,9 @@
       </w:tcPr>
     </w:tblStylePr>
   </w:style>
-  <w:style w:type="table" w:styleId="143">
+  <w:style w:type="table" w:styleId="769">
     <w:name w:val="List Table 6 Colorful - Accent 6"/>
-    <w:basedOn w:val="599"/>
+    <w:basedOn w:val="817"/>
     <w:uiPriority w:val="99"/>
     <w:pPr>
       <w:spacing w:after="0" w:line="240" w:lineRule="auto"/>
@@ -9482,9 +9477,9 @@
       </w:tcPr>
     </w:tblStylePr>
   </w:style>
-  <w:style w:type="table" w:styleId="144">
+  <w:style w:type="table" w:styleId="770">
     <w:name w:val="List Table 7 Colorful"/>
-    <w:basedOn w:val="599"/>
+    <w:basedOn w:val="817"/>
     <w:uiPriority w:val="99"/>
     <w:pPr>
       <w:spacing w:after="0" w:line="240" w:lineRule="auto"/>
@@ -9532,9 +9527,9 @@
       <w:tcPr>
         <w:shd w:color="ffffff"/>
         <w:tcBorders>
-          <w:top w:val="none"/>
-          <w:left w:val="none"/>
-          <w:bottom w:val="none"/>
+          <w:top w:val="none" w:color="000000" w:sz="4" w:space="0"/>
+          <w:left w:val="none" w:color="000000" w:sz="4" w:space="0"/>
+          <w:bottom w:val="none" w:color="000000" w:sz="4" w:space="0"/>
           <w:right w:val="single" w:color="000000" w:themeColor="text1" w:themeTint="80" w:sz="4" w:space="0"/>
         </w:tcBorders>
       </w:tcPr>
@@ -9549,10 +9544,10 @@
       <w:tcPr>
         <w:shd w:val="clear" w:color="ffffff" w:themeColor="light1" w:fill="ffffff" w:themeFill="light1"/>
         <w:tcBorders>
-          <w:top w:val="none"/>
-          <w:left w:val="none"/>
+          <w:top w:val="none" w:color="000000" w:sz="4" w:space="0"/>
+          <w:left w:val="none" w:color="000000" w:sz="4" w:space="0"/>
           <w:bottom w:val="single" w:color="000000" w:themeColor="text1" w:themeTint="80" w:sz="4" w:space="0"/>
-          <w:right w:val="none"/>
+          <w:right w:val="none" w:color="000000" w:sz="4" w:space="0"/>
         </w:tcBorders>
       </w:tcPr>
     </w:tblStylePr>
@@ -9566,10 +9561,10 @@
       <w:tcPr>
         <w:shd w:color="ffffff"/>
         <w:tcBorders>
-          <w:top w:val="none"/>
+          <w:top w:val="none" w:color="000000" w:sz="4" w:space="0"/>
           <w:left w:val="single" w:color="000000" w:themeColor="text1" w:themeTint="80" w:sz="4" w:space="0"/>
-          <w:bottom w:val="none"/>
-          <w:right w:val="none"/>
+          <w:bottom w:val="none" w:color="000000" w:sz="4" w:space="0"/>
+          <w:right w:val="none" w:color="000000" w:sz="4" w:space="0"/>
         </w:tcBorders>
       </w:tcPr>
     </w:tblStylePr>
@@ -9584,9 +9579,9 @@
         <w:shd w:val="clear" w:color="ffffff" w:themeColor="light1" w:fill="ffffff" w:themeFill="light1"/>
         <w:tcBorders>
           <w:top w:val="single" w:color="000000" w:themeColor="text1" w:themeTint="80" w:sz="4" w:space="0"/>
-          <w:left w:val="none"/>
-          <w:bottom w:val="none"/>
-          <w:right w:val="none"/>
+          <w:left w:val="none" w:color="000000" w:sz="4" w:space="0"/>
+          <w:bottom w:val="none" w:color="000000" w:sz="4" w:space="0"/>
+          <w:right w:val="none" w:color="000000" w:sz="4" w:space="0"/>
         </w:tcBorders>
       </w:tcPr>
     </w:tblStylePr>
@@ -9598,9 +9593,9 @@
       </w:rPr>
     </w:tblStylePr>
   </w:style>
-  <w:style w:type="table" w:styleId="145">
+  <w:style w:type="table" w:styleId="771">
     <w:name w:val="List Table 7 Colorful - Accent 1"/>
-    <w:basedOn w:val="599"/>
+    <w:basedOn w:val="817"/>
     <w:uiPriority w:val="99"/>
     <w:pPr>
       <w:spacing w:after="0" w:line="240" w:lineRule="auto"/>
@@ -9648,9 +9643,9 @@
       <w:tcPr>
         <w:shd w:color="ffffff"/>
         <w:tcBorders>
-          <w:top w:val="none"/>
-          <w:left w:val="none"/>
-          <w:bottom w:val="none"/>
+          <w:top w:val="none" w:color="000000" w:sz="4" w:space="0"/>
+          <w:left w:val="none" w:color="000000" w:sz="4" w:space="0"/>
+          <w:bottom w:val="none" w:color="000000" w:sz="4" w:space="0"/>
           <w:right w:val="single" w:color="000000" w:themeColor="accent1" w:sz="4" w:space="0"/>
         </w:tcBorders>
       </w:tcPr>
@@ -9665,10 +9660,10 @@
       <w:tcPr>
         <w:shd w:val="clear" w:color="ffffff" w:themeColor="light1" w:fill="ffffff" w:themeFill="light1"/>
         <w:tcBorders>
-          <w:top w:val="none"/>
-          <w:left w:val="none"/>
+          <w:top w:val="none" w:color="000000" w:sz="4" w:space="0"/>
+          <w:left w:val="none" w:color="000000" w:sz="4" w:space="0"/>
           <w:bottom w:val="single" w:color="000000" w:themeColor="accent1" w:sz="4" w:space="0"/>
-          <w:right w:val="none"/>
+          <w:right w:val="none" w:color="000000" w:sz="4" w:space="0"/>
         </w:tcBorders>
       </w:tcPr>
     </w:tblStylePr>
@@ -9682,10 +9677,10 @@
       <w:tcPr>
         <w:shd w:color="ffffff"/>
         <w:tcBorders>
-          <w:top w:val="none"/>
+          <w:top w:val="none" w:color="000000" w:sz="4" w:space="0"/>
           <w:left w:val="single" w:color="000000" w:themeColor="accent1" w:sz="4" w:space="0"/>
-          <w:bottom w:val="none"/>
-          <w:right w:val="none"/>
+          <w:bottom w:val="none" w:color="000000" w:sz="4" w:space="0"/>
+          <w:right w:val="none" w:color="000000" w:sz="4" w:space="0"/>
         </w:tcBorders>
       </w:tcPr>
     </w:tblStylePr>
@@ -9700,9 +9695,9 @@
         <w:shd w:val="clear" w:color="ffffff" w:themeColor="light1" w:fill="ffffff" w:themeFill="light1"/>
         <w:tcBorders>
           <w:top w:val="single" w:color="000000" w:themeColor="accent1" w:sz="4" w:space="0"/>
-          <w:left w:val="none"/>
-          <w:bottom w:val="none"/>
-          <w:right w:val="none"/>
+          <w:left w:val="none" w:color="000000" w:sz="4" w:space="0"/>
+          <w:bottom w:val="none" w:color="000000" w:sz="4" w:space="0"/>
+          <w:right w:val="none" w:color="000000" w:sz="4" w:space="0"/>
         </w:tcBorders>
       </w:tcPr>
     </w:tblStylePr>
@@ -9714,9 +9709,9 @@
       </w:rPr>
     </w:tblStylePr>
   </w:style>
-  <w:style w:type="table" w:styleId="146">
+  <w:style w:type="table" w:styleId="772">
     <w:name w:val="List Table 7 Colorful - Accent 2"/>
-    <w:basedOn w:val="599"/>
+    <w:basedOn w:val="817"/>
     <w:uiPriority w:val="99"/>
     <w:pPr>
       <w:spacing w:after="0" w:line="240" w:lineRule="auto"/>
@@ -9764,9 +9759,9 @@
       <w:tcPr>
         <w:shd w:color="ffffff"/>
         <w:tcBorders>
-          <w:top w:val="none"/>
-          <w:left w:val="none"/>
-          <w:bottom w:val="none"/>
+          <w:top w:val="none" w:color="000000" w:sz="4" w:space="0"/>
+          <w:left w:val="none" w:color="000000" w:sz="4" w:space="0"/>
+          <w:bottom w:val="none" w:color="000000" w:sz="4" w:space="0"/>
           <w:right w:val="single" w:color="000000" w:themeColor="accent2" w:themeTint="97" w:sz="4" w:space="0"/>
         </w:tcBorders>
       </w:tcPr>
@@ -9781,10 +9776,10 @@
       <w:tcPr>
         <w:shd w:val="clear" w:color="ffffff" w:themeColor="light1" w:fill="ffffff" w:themeFill="light1"/>
         <w:tcBorders>
-          <w:top w:val="none"/>
-          <w:left w:val="none"/>
+          <w:top w:val="none" w:color="000000" w:sz="4" w:space="0"/>
+          <w:left w:val="none" w:color="000000" w:sz="4" w:space="0"/>
           <w:bottom w:val="single" w:color="000000" w:themeColor="accent2" w:themeTint="97" w:sz="4" w:space="0"/>
-          <w:right w:val="none"/>
+          <w:right w:val="none" w:color="000000" w:sz="4" w:space="0"/>
         </w:tcBorders>
       </w:tcPr>
     </w:tblStylePr>
@@ -9798,10 +9793,10 @@
       <w:tcPr>
         <w:shd w:color="ffffff"/>
         <w:tcBorders>
-          <w:top w:val="none"/>
+          <w:top w:val="none" w:color="000000" w:sz="4" w:space="0"/>
           <w:left w:val="single" w:color="000000" w:themeColor="accent2" w:themeTint="97" w:sz="4" w:space="0"/>
-          <w:bottom w:val="none"/>
-          <w:right w:val="none"/>
+          <w:bottom w:val="none" w:color="000000" w:sz="4" w:space="0"/>
+          <w:right w:val="none" w:color="000000" w:sz="4" w:space="0"/>
         </w:tcBorders>
       </w:tcPr>
     </w:tblStylePr>
@@ -9816,9 +9811,9 @@
         <w:shd w:val="clear" w:color="ffffff" w:themeColor="light1" w:fill="ffffff" w:themeFill="light1"/>
         <w:tcBorders>
           <w:top w:val="single" w:color="000000" w:themeColor="accent2" w:themeTint="97" w:sz="4" w:space="0"/>
-          <w:left w:val="none"/>
-          <w:bottom w:val="none"/>
-          <w:right w:val="none"/>
+          <w:left w:val="none" w:color="000000" w:sz="4" w:space="0"/>
+          <w:bottom w:val="none" w:color="000000" w:sz="4" w:space="0"/>
+          <w:right w:val="none" w:color="000000" w:sz="4" w:space="0"/>
         </w:tcBorders>
       </w:tcPr>
     </w:tblStylePr>
@@ -9830,9 +9825,9 @@
       </w:rPr>
     </w:tblStylePr>
   </w:style>
-  <w:style w:type="table" w:styleId="147">
+  <w:style w:type="table" w:styleId="773">
     <w:name w:val="List Table 7 Colorful - Accent 3"/>
-    <w:basedOn w:val="599"/>
+    <w:basedOn w:val="817"/>
     <w:uiPriority w:val="99"/>
     <w:pPr>
       <w:spacing w:after="0" w:line="240" w:lineRule="auto"/>
@@ -9880,9 +9875,9 @@
       <w:tcPr>
         <w:shd w:color="ffffff"/>
         <w:tcBorders>
-          <w:top w:val="none"/>
-          <w:left w:val="none"/>
-          <w:bottom w:val="none"/>
+          <w:top w:val="none" w:color="000000" w:sz="4" w:space="0"/>
+          <w:left w:val="none" w:color="000000" w:sz="4" w:space="0"/>
+          <w:bottom w:val="none" w:color="000000" w:sz="4" w:space="0"/>
           <w:right w:val="single" w:color="000000" w:themeColor="accent3" w:themeTint="98" w:sz="4" w:space="0"/>
         </w:tcBorders>
       </w:tcPr>
@@ -9897,10 +9892,10 @@
       <w:tcPr>
         <w:shd w:val="clear" w:color="ffffff" w:themeColor="light1" w:fill="ffffff" w:themeFill="light1"/>
         <w:tcBorders>
-          <w:top w:val="none"/>
-          <w:left w:val="none"/>
+          <w:top w:val="none" w:color="000000" w:sz="4" w:space="0"/>
+          <w:left w:val="none" w:color="000000" w:sz="4" w:space="0"/>
           <w:bottom w:val="single" w:color="000000" w:themeColor="accent3" w:themeTint="98" w:sz="4" w:space="0"/>
-          <w:right w:val="none"/>
+          <w:right w:val="none" w:color="000000" w:sz="4" w:space="0"/>
         </w:tcBorders>
       </w:tcPr>
     </w:tblStylePr>
@@ -9914,10 +9909,10 @@
       <w:tcPr>
         <w:shd w:color="ffffff"/>
         <w:tcBorders>
-          <w:top w:val="none"/>
+          <w:top w:val="none" w:color="000000" w:sz="4" w:space="0"/>
           <w:left w:val="single" w:color="000000" w:themeColor="accent3" w:themeTint="98" w:sz="4" w:space="0"/>
-          <w:bottom w:val="none"/>
-          <w:right w:val="none"/>
+          <w:bottom w:val="none" w:color="000000" w:sz="4" w:space="0"/>
+          <w:right w:val="none" w:color="000000" w:sz="4" w:space="0"/>
         </w:tcBorders>
       </w:tcPr>
     </w:tblStylePr>
@@ -9932,9 +9927,9 @@
         <w:shd w:val="clear" w:color="ffffff" w:themeColor="light1" w:fill="ffffff" w:themeFill="light1"/>
         <w:tcBorders>
           <w:top w:val="single" w:color="000000" w:themeColor="accent3" w:themeTint="98" w:sz="4" w:space="0"/>
-          <w:left w:val="none"/>
-          <w:bottom w:val="none"/>
-          <w:right w:val="none"/>
+          <w:left w:val="none" w:color="000000" w:sz="4" w:space="0"/>
+          <w:bottom w:val="none" w:color="000000" w:sz="4" w:space="0"/>
+          <w:right w:val="none" w:color="000000" w:sz="4" w:space="0"/>
         </w:tcBorders>
       </w:tcPr>
     </w:tblStylePr>
@@ -9946,9 +9941,9 @@
       </w:rPr>
     </w:tblStylePr>
   </w:style>
-  <w:style w:type="table" w:styleId="148">
+  <w:style w:type="table" w:styleId="774">
     <w:name w:val="List Table 7 Colorful - Accent 4"/>
-    <w:basedOn w:val="599"/>
+    <w:basedOn w:val="817"/>
     <w:uiPriority w:val="99"/>
     <w:pPr>
       <w:spacing w:after="0" w:line="240" w:lineRule="auto"/>
@@ -9996,9 +9991,9 @@
       <w:tcPr>
         <w:shd w:color="ffffff"/>
         <w:tcBorders>
-          <w:top w:val="none"/>
-          <w:left w:val="none"/>
-          <w:bottom w:val="none"/>
+          <w:top w:val="none" w:color="000000" w:sz="4" w:space="0"/>
+          <w:left w:val="none" w:color="000000" w:sz="4" w:space="0"/>
+          <w:bottom w:val="none" w:color="000000" w:sz="4" w:space="0"/>
           <w:right w:val="single" w:color="000000" w:themeColor="accent4" w:themeTint="9A" w:sz="4" w:space="0"/>
         </w:tcBorders>
       </w:tcPr>
@@ -10013,10 +10008,10 @@
       <w:tcPr>
         <w:shd w:val="clear" w:color="ffffff" w:themeColor="light1" w:fill="ffffff" w:themeFill="light1"/>
         <w:tcBorders>
-          <w:top w:val="none"/>
-          <w:left w:val="none"/>
+          <w:top w:val="none" w:color="000000" w:sz="4" w:space="0"/>
+          <w:left w:val="none" w:color="000000" w:sz="4" w:space="0"/>
           <w:bottom w:val="single" w:color="000000" w:themeColor="accent4" w:themeTint="9A" w:sz="4" w:space="0"/>
-          <w:right w:val="none"/>
+          <w:right w:val="none" w:color="000000" w:sz="4" w:space="0"/>
         </w:tcBorders>
       </w:tcPr>
     </w:tblStylePr>
@@ -10030,10 +10025,10 @@
       <w:tcPr>
         <w:shd w:color="ffffff"/>
         <w:tcBorders>
-          <w:top w:val="none"/>
+          <w:top w:val="none" w:color="000000" w:sz="4" w:space="0"/>
           <w:left w:val="single" w:color="000000" w:themeColor="accent4" w:themeTint="9A" w:sz="4" w:space="0"/>
-          <w:bottom w:val="none"/>
-          <w:right w:val="none"/>
+          <w:bottom w:val="none" w:color="000000" w:sz="4" w:space="0"/>
+          <w:right w:val="none" w:color="000000" w:sz="4" w:space="0"/>
         </w:tcBorders>
       </w:tcPr>
     </w:tblStylePr>
@@ -10048,9 +10043,9 @@
         <w:shd w:val="clear" w:color="ffffff" w:themeColor="light1" w:fill="ffffff" w:themeFill="light1"/>
         <w:tcBorders>
           <w:top w:val="single" w:color="000000" w:themeColor="accent4" w:themeTint="9A" w:sz="4" w:space="0"/>
-          <w:left w:val="none"/>
-          <w:bottom w:val="none"/>
-          <w:right w:val="none"/>
+          <w:left w:val="none" w:color="000000" w:sz="4" w:space="0"/>
+          <w:bottom w:val="none" w:color="000000" w:sz="4" w:space="0"/>
+          <w:right w:val="none" w:color="000000" w:sz="4" w:space="0"/>
         </w:tcBorders>
       </w:tcPr>
     </w:tblStylePr>
@@ -10062,9 +10057,9 @@
       </w:rPr>
     </w:tblStylePr>
   </w:style>
-  <w:style w:type="table" w:styleId="149">
+  <w:style w:type="table" w:styleId="775">
     <w:name w:val="List Table 7 Colorful - Accent 5"/>
-    <w:basedOn w:val="599"/>
+    <w:basedOn w:val="817"/>
     <w:uiPriority w:val="99"/>
     <w:pPr>
       <w:spacing w:after="0" w:line="240" w:lineRule="auto"/>
@@ -10112,9 +10107,9 @@
       <w:tcPr>
         <w:shd w:color="ffffff"/>
         <w:tcBorders>
-          <w:top w:val="none"/>
-          <w:left w:val="none"/>
-          <w:bottom w:val="none"/>
+          <w:top w:val="none" w:color="000000" w:sz="4" w:space="0"/>
+          <w:left w:val="none" w:color="000000" w:sz="4" w:space="0"/>
+          <w:bottom w:val="none" w:color="000000" w:sz="4" w:space="0"/>
           <w:right w:val="single" w:color="000000" w:themeColor="accent5" w:themeTint="9A" w:sz="4" w:space="0"/>
         </w:tcBorders>
       </w:tcPr>
@@ -10129,10 +10124,10 @@
       <w:tcPr>
         <w:shd w:val="clear" w:color="ffffff" w:themeColor="light1" w:fill="ffffff" w:themeFill="light1"/>
         <w:tcBorders>
-          <w:top w:val="none"/>
-          <w:left w:val="none"/>
+          <w:top w:val="none" w:color="000000" w:sz="4" w:space="0"/>
+          <w:left w:val="none" w:color="000000" w:sz="4" w:space="0"/>
           <w:bottom w:val="single" w:color="000000" w:themeColor="accent5" w:themeTint="9A" w:sz="4" w:space="0"/>
-          <w:right w:val="none"/>
+          <w:right w:val="none" w:color="000000" w:sz="4" w:space="0"/>
         </w:tcBorders>
       </w:tcPr>
     </w:tblStylePr>
@@ -10146,10 +10141,10 @@
       <w:tcPr>
         <w:shd w:color="ffffff"/>
         <w:tcBorders>
-          <w:top w:val="none"/>
+          <w:top w:val="none" w:color="000000" w:sz="4" w:space="0"/>
           <w:left w:val="single" w:color="000000" w:themeColor="accent5" w:themeTint="9A" w:sz="4" w:space="0"/>
-          <w:bottom w:val="none"/>
-          <w:right w:val="none"/>
+          <w:bottom w:val="none" w:color="000000" w:sz="4" w:space="0"/>
+          <w:right w:val="none" w:color="000000" w:sz="4" w:space="0"/>
         </w:tcBorders>
       </w:tcPr>
     </w:tblStylePr>
@@ -10164,9 +10159,9 @@
         <w:shd w:val="clear" w:color="ffffff" w:themeColor="light1" w:fill="ffffff" w:themeFill="light1"/>
         <w:tcBorders>
           <w:top w:val="single" w:color="000000" w:themeColor="accent5" w:themeTint="9A" w:sz="4" w:space="0"/>
-          <w:left w:val="none"/>
-          <w:bottom w:val="none"/>
-          <w:right w:val="none"/>
+          <w:left w:val="none" w:color="000000" w:sz="4" w:space="0"/>
+          <w:bottom w:val="none" w:color="000000" w:sz="4" w:space="0"/>
+          <w:right w:val="none" w:color="000000" w:sz="4" w:space="0"/>
         </w:tcBorders>
       </w:tcPr>
     </w:tblStylePr>
@@ -10178,9 +10173,9 @@
       </w:rPr>
     </w:tblStylePr>
   </w:style>
-  <w:style w:type="table" w:styleId="150">
+  <w:style w:type="table" w:styleId="776">
     <w:name w:val="List Table 7 Colorful - Accent 6"/>
-    <w:basedOn w:val="599"/>
+    <w:basedOn w:val="817"/>
     <w:uiPriority w:val="99"/>
     <w:pPr>
       <w:spacing w:after="0" w:line="240" w:lineRule="auto"/>
@@ -10228,9 +10223,9 @@
       <w:tcPr>
         <w:shd w:color="ffffff"/>
         <w:tcBorders>
-          <w:top w:val="none"/>
-          <w:left w:val="none"/>
-          <w:bottom w:val="none"/>
+          <w:top w:val="none" w:color="000000" w:sz="4" w:space="0"/>
+          <w:left w:val="none" w:color="000000" w:sz="4" w:space="0"/>
+          <w:bottom w:val="none" w:color="000000" w:sz="4" w:space="0"/>
           <w:right w:val="single" w:color="000000" w:themeColor="accent6" w:themeTint="98" w:sz="4" w:space="0"/>
         </w:tcBorders>
       </w:tcPr>
@@ -10245,10 +10240,10 @@
       <w:tcPr>
         <w:shd w:val="clear" w:color="ffffff" w:themeColor="light1" w:fill="ffffff" w:themeFill="light1"/>
         <w:tcBorders>
-          <w:top w:val="none"/>
-          <w:left w:val="none"/>
+          <w:top w:val="none" w:color="000000" w:sz="4" w:space="0"/>
+          <w:left w:val="none" w:color="000000" w:sz="4" w:space="0"/>
           <w:bottom w:val="single" w:color="000000" w:themeColor="accent6" w:themeTint="98" w:sz="4" w:space="0"/>
-          <w:right w:val="none"/>
+          <w:right w:val="none" w:color="000000" w:sz="4" w:space="0"/>
         </w:tcBorders>
       </w:tcPr>
     </w:tblStylePr>
@@ -10262,10 +10257,10 @@
       <w:tcPr>
         <w:shd w:color="ffffff"/>
         <w:tcBorders>
-          <w:top w:val="none"/>
+          <w:top w:val="none" w:color="000000" w:sz="4" w:space="0"/>
           <w:left w:val="single" w:color="000000" w:themeColor="accent6" w:themeTint="98" w:sz="4" w:space="0"/>
-          <w:bottom w:val="none"/>
-          <w:right w:val="none"/>
+          <w:bottom w:val="none" w:color="000000" w:sz="4" w:space="0"/>
+          <w:right w:val="none" w:color="000000" w:sz="4" w:space="0"/>
         </w:tcBorders>
       </w:tcPr>
     </w:tblStylePr>
@@ -10280,9 +10275,9 @@
         <w:shd w:val="clear" w:color="ffffff" w:themeColor="light1" w:fill="ffffff" w:themeFill="light1"/>
         <w:tcBorders>
           <w:top w:val="single" w:color="000000" w:themeColor="accent6" w:themeTint="98" w:sz="4" w:space="0"/>
-          <w:left w:val="none"/>
-          <w:bottom w:val="none"/>
-          <w:right w:val="none"/>
+          <w:left w:val="none" w:color="000000" w:sz="4" w:space="0"/>
+          <w:bottom w:val="none" w:color="000000" w:sz="4" w:space="0"/>
+          <w:right w:val="none" w:color="000000" w:sz="4" w:space="0"/>
         </w:tcBorders>
       </w:tcPr>
     </w:tblStylePr>
@@ -10294,9 +10289,9 @@
       </w:rPr>
     </w:tblStylePr>
   </w:style>
-  <w:style w:type="table" w:styleId="151">
+  <w:style w:type="table" w:styleId="777">
     <w:name w:val="Lined - Accent"/>
-    <w:basedOn w:val="599"/>
+    <w:basedOn w:val="817"/>
     <w:uiPriority w:val="99"/>
     <w:pPr>
       <w:spacing w:after="0" w:line="240" w:lineRule="auto"/>
@@ -10384,9 +10379,9 @@
       </w:tcPr>
     </w:tblStylePr>
   </w:style>
-  <w:style w:type="table" w:styleId="152">
+  <w:style w:type="table" w:styleId="778">
     <w:name w:val="Lined - Accent 1"/>
-    <w:basedOn w:val="599"/>
+    <w:basedOn w:val="817"/>
     <w:uiPriority w:val="99"/>
     <w:pPr>
       <w:spacing w:after="0" w:line="240" w:lineRule="auto"/>
@@ -10474,9 +10469,9 @@
       </w:tcPr>
     </w:tblStylePr>
   </w:style>
-  <w:style w:type="table" w:styleId="153">
+  <w:style w:type="table" w:styleId="779">
     <w:name w:val="Lined - Accent 2"/>
-    <w:basedOn w:val="599"/>
+    <w:basedOn w:val="817"/>
     <w:uiPriority w:val="99"/>
     <w:pPr>
       <w:spacing w:after="0" w:line="240" w:lineRule="auto"/>
@@ -10564,9 +10559,9 @@
       </w:tcPr>
     </w:tblStylePr>
   </w:style>
-  <w:style w:type="table" w:styleId="154">
+  <w:style w:type="table" w:styleId="780">
     <w:name w:val="Lined - Accent 3"/>
-    <w:basedOn w:val="599"/>
+    <w:basedOn w:val="817"/>
     <w:uiPriority w:val="99"/>
     <w:pPr>
       <w:spacing w:after="0" w:line="240" w:lineRule="auto"/>
@@ -10654,9 +10649,9 @@
       </w:tcPr>
     </w:tblStylePr>
   </w:style>
-  <w:style w:type="table" w:styleId="155">
+  <w:style w:type="table" w:styleId="781">
     <w:name w:val="Lined - Accent 4"/>
-    <w:basedOn w:val="599"/>
+    <w:basedOn w:val="817"/>
     <w:uiPriority w:val="99"/>
     <w:pPr>
       <w:spacing w:after="0" w:line="240" w:lineRule="auto"/>
@@ -10744,9 +10739,9 @@
       </w:tcPr>
     </w:tblStylePr>
   </w:style>
-  <w:style w:type="table" w:styleId="156">
+  <w:style w:type="table" w:styleId="782">
     <w:name w:val="Lined - Accent 5"/>
-    <w:basedOn w:val="599"/>
+    <w:basedOn w:val="817"/>
     <w:uiPriority w:val="99"/>
     <w:pPr>
       <w:spacing w:after="0" w:line="240" w:lineRule="auto"/>
@@ -10834,9 +10829,9 @@
       </w:tcPr>
     </w:tblStylePr>
   </w:style>
-  <w:style w:type="table" w:styleId="157">
+  <w:style w:type="table" w:styleId="783">
     <w:name w:val="Lined - Accent 6"/>
-    <w:basedOn w:val="599"/>
+    <w:basedOn w:val="817"/>
     <w:uiPriority w:val="99"/>
     <w:pPr>
       <w:spacing w:after="0" w:line="240" w:lineRule="auto"/>
@@ -10924,9 +10919,9 @@
       </w:tcPr>
     </w:tblStylePr>
   </w:style>
-  <w:style w:type="table" w:styleId="158">
+  <w:style w:type="table" w:styleId="784">
     <w:name w:val="Bordered &amp; Lined - Accent"/>
-    <w:basedOn w:val="599"/>
+    <w:basedOn w:val="817"/>
     <w:uiPriority w:val="99"/>
     <w:pPr>
       <w:spacing w:after="0" w:line="240" w:lineRule="auto"/>
@@ -11022,9 +11017,9 @@
       </w:tcPr>
     </w:tblStylePr>
   </w:style>
-  <w:style w:type="table" w:styleId="159">
+  <w:style w:type="table" w:styleId="785">
     <w:name w:val="Bordered &amp; Lined - Accent 1"/>
-    <w:basedOn w:val="599"/>
+    <w:basedOn w:val="817"/>
     <w:uiPriority w:val="99"/>
     <w:pPr>
       <w:spacing w:after="0" w:line="240" w:lineRule="auto"/>
@@ -11120,9 +11115,9 @@
       </w:tcPr>
     </w:tblStylePr>
   </w:style>
-  <w:style w:type="table" w:styleId="160">
+  <w:style w:type="table" w:styleId="786">
     <w:name w:val="Bordered &amp; Lined - Accent 2"/>
-    <w:basedOn w:val="599"/>
+    <w:basedOn w:val="817"/>
     <w:uiPriority w:val="99"/>
     <w:pPr>
       <w:spacing w:after="0" w:line="240" w:lineRule="auto"/>
@@ -11218,9 +11213,9 @@
       </w:tcPr>
     </w:tblStylePr>
   </w:style>
-  <w:style w:type="table" w:styleId="161">
+  <w:style w:type="table" w:styleId="787">
     <w:name w:val="Bordered &amp; Lined - Accent 3"/>
-    <w:basedOn w:val="599"/>
+    <w:basedOn w:val="817"/>
     <w:uiPriority w:val="99"/>
     <w:pPr>
       <w:spacing w:after="0" w:line="240" w:lineRule="auto"/>
@@ -11316,9 +11311,9 @@
       </w:tcPr>
     </w:tblStylePr>
   </w:style>
-  <w:style w:type="table" w:styleId="162">
+  <w:style w:type="table" w:styleId="788">
     <w:name w:val="Bordered &amp; Lined - Accent 4"/>
-    <w:basedOn w:val="599"/>
+    <w:basedOn w:val="817"/>
     <w:uiPriority w:val="99"/>
     <w:pPr>
       <w:spacing w:after="0" w:line="240" w:lineRule="auto"/>
@@ -11414,9 +11409,9 @@
       </w:tcPr>
     </w:tblStylePr>
   </w:style>
-  <w:style w:type="table" w:styleId="163">
+  <w:style w:type="table" w:styleId="789">
     <w:name w:val="Bordered &amp; Lined - Accent 5"/>
-    <w:basedOn w:val="599"/>
+    <w:basedOn w:val="817"/>
     <w:uiPriority w:val="99"/>
     <w:pPr>
       <w:spacing w:after="0" w:line="240" w:lineRule="auto"/>
@@ -11512,9 +11507,9 @@
       </w:tcPr>
     </w:tblStylePr>
   </w:style>
-  <w:style w:type="table" w:styleId="164">
+  <w:style w:type="table" w:styleId="790">
     <w:name w:val="Bordered &amp; Lined - Accent 6"/>
-    <w:basedOn w:val="599"/>
+    <w:basedOn w:val="817"/>
     <w:uiPriority w:val="99"/>
     <w:pPr>
       <w:spacing w:after="0" w:line="240" w:lineRule="auto"/>
@@ -11610,9 +11605,9 @@
       </w:tcPr>
     </w:tblStylePr>
   </w:style>
-  <w:style w:type="table" w:styleId="165">
+  <w:style w:type="table" w:styleId="791">
     <w:name w:val="Bordered"/>
-    <w:basedOn w:val="599"/>
+    <w:basedOn w:val="817"/>
     <w:uiPriority w:val="99"/>
     <w:pPr>
       <w:spacing w:after="0" w:line="240" w:lineRule="auto"/>
@@ -11689,9 +11684,9 @@
       </w:tcPr>
     </w:tblStylePr>
   </w:style>
-  <w:style w:type="table" w:styleId="166">
+  <w:style w:type="table" w:styleId="792">
     <w:name w:val="Bordered - Accent 1"/>
-    <w:basedOn w:val="599"/>
+    <w:basedOn w:val="817"/>
     <w:uiPriority w:val="99"/>
     <w:pPr>
       <w:spacing w:after="0" w:line="240" w:lineRule="auto"/>
@@ -11768,9 +11763,9 @@
       </w:tcPr>
     </w:tblStylePr>
   </w:style>
-  <w:style w:type="table" w:styleId="167">
+  <w:style w:type="table" w:styleId="793">
     <w:name w:val="Bordered - Accent 2"/>
-    <w:basedOn w:val="599"/>
+    <w:basedOn w:val="817"/>
     <w:uiPriority w:val="99"/>
     <w:pPr>
       <w:spacing w:after="0" w:line="240" w:lineRule="auto"/>
@@ -11847,9 +11842,9 @@
       </w:tcPr>
     </w:tblStylePr>
   </w:style>
-  <w:style w:type="table" w:styleId="168">
+  <w:style w:type="table" w:styleId="794">
     <w:name w:val="Bordered - Accent 3"/>
-    <w:basedOn w:val="599"/>
+    <w:basedOn w:val="817"/>
     <w:uiPriority w:val="99"/>
     <w:pPr>
       <w:spacing w:after="0" w:line="240" w:lineRule="auto"/>
@@ -11926,9 +11921,9 @@
       </w:tcPr>
     </w:tblStylePr>
   </w:style>
-  <w:style w:type="table" w:styleId="169">
+  <w:style w:type="table" w:styleId="795">
     <w:name w:val="Bordered - Accent 4"/>
-    <w:basedOn w:val="599"/>
+    <w:basedOn w:val="817"/>
     <w:uiPriority w:val="99"/>
     <w:pPr>
       <w:spacing w:after="0" w:line="240" w:lineRule="auto"/>
@@ -12005,9 +12000,9 @@
       </w:tcPr>
     </w:tblStylePr>
   </w:style>
-  <w:style w:type="table" w:styleId="170">
+  <w:style w:type="table" w:styleId="796">
     <w:name w:val="Bordered - Accent 5"/>
-    <w:basedOn w:val="599"/>
+    <w:basedOn w:val="817"/>
     <w:uiPriority w:val="99"/>
     <w:pPr>
       <w:spacing w:after="0" w:line="240" w:lineRule="auto"/>
@@ -12084,9 +12079,9 @@
       </w:tcPr>
     </w:tblStylePr>
   </w:style>
-  <w:style w:type="table" w:styleId="171">
+  <w:style w:type="table" w:styleId="797">
     <w:name w:val="Bordered - Accent 6"/>
-    <w:basedOn w:val="599"/>
+    <w:basedOn w:val="817"/>
     <w:uiPriority w:val="99"/>
     <w:pPr>
       <w:spacing w:after="0" w:line="240" w:lineRule="auto"/>
@@ -12163,7 +12158,7 @@
       </w:tcPr>
     </w:tblStylePr>
   </w:style>
-  <w:style w:type="character" w:styleId="172">
+  <w:style w:type="character" w:styleId="798">
     <w:name w:val="Hyperlink"/>
     <w:uiPriority w:val="99"/>
     <w:unhideWhenUsed/>
@@ -12172,10 +12167,10 @@
       <w:u w:val="single"/>
     </w:rPr>
   </w:style>
-  <w:style w:type="paragraph" w:styleId="173">
+  <w:style w:type="paragraph" w:styleId="799">
     <w:name w:val="footnote text"/>
-    <w:basedOn w:val="598"/>
-    <w:link w:val="174"/>
+    <w:basedOn w:val="816"/>
+    <w:link w:val="800"/>
     <w:uiPriority w:val="99"/>
     <w:semiHidden/>
     <w:unhideWhenUsed/>
@@ -12186,27 +12181,26 @@
       <w:sz w:val="18"/>
     </w:rPr>
   </w:style>
-  <w:style w:type="character" w:styleId="174">
+  <w:style w:type="character" w:styleId="800">
     <w:name w:val="Footnote Text Char"/>
-    <w:link w:val="173"/>
+    <w:link w:val="799"/>
     <w:uiPriority w:val="99"/>
     <w:rPr>
       <w:sz w:val="18"/>
     </w:rPr>
   </w:style>
-  <w:style w:type="character" w:styleId="175">
+  <w:style w:type="character" w:styleId="801">
     <w:name w:val="footnote reference"/>
-    <w:basedOn w:val="9"/>
     <w:uiPriority w:val="99"/>
     <w:unhideWhenUsed/>
     <w:rPr>
       <w:vertAlign w:val="superscript"/>
     </w:rPr>
   </w:style>
-  <w:style w:type="paragraph" w:styleId="176">
+  <w:style w:type="paragraph" w:styleId="802">
     <w:name w:val="endnote text"/>
-    <w:basedOn w:val="598"/>
-    <w:link w:val="177"/>
+    <w:basedOn w:val="816"/>
+    <w:link w:val="803"/>
     <w:uiPriority w:val="99"/>
     <w:semiHidden/>
     <w:unhideWhenUsed/>
@@ -12217,17 +12211,16 @@
       <w:sz w:val="20"/>
     </w:rPr>
   </w:style>
-  <w:style w:type="character" w:styleId="177">
+  <w:style w:type="character" w:styleId="803">
     <w:name w:val="Endnote Text Char"/>
-    <w:link w:val="176"/>
+    <w:link w:val="802"/>
     <w:uiPriority w:val="99"/>
     <w:rPr>
       <w:sz w:val="20"/>
     </w:rPr>
   </w:style>
-  <w:style w:type="character" w:styleId="178">
+  <w:style w:type="character" w:styleId="804">
     <w:name w:val="endnote reference"/>
-    <w:basedOn w:val="9"/>
     <w:uiPriority w:val="99"/>
     <w:semiHidden/>
     <w:unhideWhenUsed/>
@@ -12235,10 +12228,10 @@
       <w:vertAlign w:val="superscript"/>
     </w:rPr>
   </w:style>
-  <w:style w:type="paragraph" w:styleId="179">
+  <w:style w:type="paragraph" w:styleId="805">
     <w:name w:val="toc 1"/>
-    <w:basedOn w:val="598"/>
-    <w:next w:val="598"/>
+    <w:basedOn w:val="816"/>
+    <w:next w:val="816"/>
     <w:uiPriority w:val="39"/>
     <w:unhideWhenUsed/>
     <w:pPr>
@@ -12246,10 +12239,10 @@
       <w:spacing w:after="57"/>
     </w:pPr>
   </w:style>
-  <w:style w:type="paragraph" w:styleId="180">
+  <w:style w:type="paragraph" w:styleId="806">
     <w:name w:val="toc 2"/>
-    <w:basedOn w:val="598"/>
-    <w:next w:val="598"/>
+    <w:basedOn w:val="816"/>
+    <w:next w:val="816"/>
     <w:uiPriority w:val="39"/>
     <w:unhideWhenUsed/>
     <w:pPr>
@@ -12257,10 +12250,10 @@
       <w:spacing w:after="57"/>
     </w:pPr>
   </w:style>
-  <w:style w:type="paragraph" w:styleId="181">
+  <w:style w:type="paragraph" w:styleId="807">
     <w:name w:val="toc 3"/>
-    <w:basedOn w:val="598"/>
-    <w:next w:val="598"/>
+    <w:basedOn w:val="816"/>
+    <w:next w:val="816"/>
     <w:uiPriority w:val="39"/>
     <w:unhideWhenUsed/>
     <w:pPr>
@@ -12268,10 +12261,10 @@
       <w:spacing w:after="57"/>
     </w:pPr>
   </w:style>
-  <w:style w:type="paragraph" w:styleId="182">
+  <w:style w:type="paragraph" w:styleId="808">
     <w:name w:val="toc 4"/>
-    <w:basedOn w:val="598"/>
-    <w:next w:val="598"/>
+    <w:basedOn w:val="816"/>
+    <w:next w:val="816"/>
     <w:uiPriority w:val="39"/>
     <w:unhideWhenUsed/>
     <w:pPr>
@@ -12279,10 +12272,10 @@
       <w:spacing w:after="57"/>
     </w:pPr>
   </w:style>
-  <w:style w:type="paragraph" w:styleId="183">
+  <w:style w:type="paragraph" w:styleId="809">
     <w:name w:val="toc 5"/>
-    <w:basedOn w:val="598"/>
-    <w:next w:val="598"/>
+    <w:basedOn w:val="816"/>
+    <w:next w:val="816"/>
     <w:uiPriority w:val="39"/>
     <w:unhideWhenUsed/>
     <w:pPr>
@@ -12290,10 +12283,10 @@
       <w:spacing w:after="57"/>
     </w:pPr>
   </w:style>
-  <w:style w:type="paragraph" w:styleId="184">
+  <w:style w:type="paragraph" w:styleId="810">
     <w:name w:val="toc 6"/>
-    <w:basedOn w:val="598"/>
-    <w:next w:val="598"/>
+    <w:basedOn w:val="816"/>
+    <w:next w:val="816"/>
     <w:uiPriority w:val="39"/>
     <w:unhideWhenUsed/>
     <w:pPr>
@@ -12301,10 +12294,10 @@
       <w:spacing w:after="57"/>
     </w:pPr>
   </w:style>
-  <w:style w:type="paragraph" w:styleId="185">
+  <w:style w:type="paragraph" w:styleId="811">
     <w:name w:val="toc 7"/>
-    <w:basedOn w:val="598"/>
-    <w:next w:val="598"/>
+    <w:basedOn w:val="816"/>
+    <w:next w:val="816"/>
     <w:uiPriority w:val="39"/>
     <w:unhideWhenUsed/>
     <w:pPr>
@@ -12312,10 +12305,10 @@
       <w:spacing w:after="57"/>
     </w:pPr>
   </w:style>
-  <w:style w:type="paragraph" w:styleId="186">
+  <w:style w:type="paragraph" w:styleId="812">
     <w:name w:val="toc 8"/>
-    <w:basedOn w:val="598"/>
-    <w:next w:val="598"/>
+    <w:basedOn w:val="816"/>
+    <w:next w:val="816"/>
     <w:uiPriority w:val="39"/>
     <w:unhideWhenUsed/>
     <w:pPr>
@@ -12323,10 +12316,10 @@
       <w:spacing w:after="57"/>
     </w:pPr>
   </w:style>
-  <w:style w:type="paragraph" w:styleId="187">
+  <w:style w:type="paragraph" w:styleId="813">
     <w:name w:val="toc 9"/>
-    <w:basedOn w:val="598"/>
-    <w:next w:val="598"/>
+    <w:basedOn w:val="816"/>
+    <w:next w:val="816"/>
     <w:uiPriority w:val="39"/>
     <w:unhideWhenUsed/>
     <w:pPr>
@@ -12334,26 +12327,26 @@
       <w:spacing w:after="57"/>
     </w:pPr>
   </w:style>
-  <w:style w:type="paragraph" w:styleId="188">
+  <w:style w:type="paragraph" w:styleId="814">
     <w:name w:val="TOC Heading"/>
     <w:uiPriority w:val="39"/>
     <w:unhideWhenUsed/>
   </w:style>
-  <w:style w:type="paragraph" w:styleId="189">
+  <w:style w:type="paragraph" w:styleId="815">
     <w:name w:val="table of figures"/>
-    <w:basedOn w:val="598"/>
-    <w:next w:val="598"/>
+    <w:basedOn w:val="816"/>
+    <w:next w:val="816"/>
     <w:uiPriority w:val="99"/>
     <w:unhideWhenUsed/>
     <w:pPr>
       <w:spacing w:after="0" w:afterAutospacing="0"/>
     </w:pPr>
   </w:style>
-  <w:style w:type="paragraph" w:styleId="598" w:default="1">
+  <w:style w:type="paragraph" w:styleId="816" w:default="1">
     <w:name w:val="Normal"/>
     <w:qFormat/>
   </w:style>
-  <w:style w:type="table" w:styleId="599" w:default="1">
+  <w:style w:type="table" w:styleId="817" w:default="1">
     <w:name w:val="Normal Table"/>
     <w:uiPriority w:val="99"/>
     <w:semiHidden/>
@@ -12368,24 +12361,24 @@
       </w:tblCellMar>
     </w:tblPr>
   </w:style>
-  <w:style w:type="numbering" w:styleId="600" w:default="1">
+  <w:style w:type="numbering" w:styleId="818" w:default="1">
     <w:name w:val="No List"/>
     <w:uiPriority w:val="99"/>
     <w:semiHidden/>
     <w:unhideWhenUsed/>
   </w:style>
-  <w:style w:type="paragraph" w:styleId="601">
+  <w:style w:type="paragraph" w:styleId="819">
     <w:name w:val="No Spacing"/>
-    <w:basedOn w:val="598"/>
+    <w:basedOn w:val="816"/>
     <w:uiPriority w:val="1"/>
     <w:qFormat/>
     <w:pPr>
       <w:spacing w:after="0" w:line="240" w:lineRule="auto"/>
     </w:pPr>
   </w:style>
-  <w:style w:type="paragraph" w:styleId="602">
+  <w:style w:type="paragraph" w:styleId="820">
     <w:name w:val="List Paragraph"/>
-    <w:basedOn w:val="598"/>
+    <w:basedOn w:val="816"/>
     <w:uiPriority w:val="34"/>
     <w:qFormat/>
     <w:pPr>
@@ -12393,7 +12386,7 @@
       <w:ind w:left="720"/>
     </w:pPr>
   </w:style>
-  <w:style w:type="character" w:styleId="607" w:default="1">
+  <w:style w:type="character" w:styleId="821" w:default="1">
     <w:name w:val="Default Paragraph Font"/>
     <w:uiPriority w:val="1"/>
     <w:semiHidden/>

</xml_diff>